<commit_message>
modified:   CONTRATOS/API_Contratos.ipynb 	new file:   CONTRATOS/APP_Contratos.py 	new file:   CONTRATOS/APP_Contratos.spec 	modified:   CONTRATOS/IDS.ipynb 	modified:   CONTRATOS/templated.docx 	new file:   FACTURACION/FACTURACION V2/config.cfg 	new file:   FACTURACION/FACTURACION V2/facturacion.py 	new file:   FACTURACION/FACTURACION V2/facturacion.spec 	new file:   FACTURACION/FACTURACION V2/generar_clave.ipynb 	new file:   FACTURACION/FACTURACION V2/security.py 	modified:   "FACTURACION/Manual T\303\251cnico.docx" 	modified:   FACTURACION/Manual Usuario.docx
</commit_message>
<xml_diff>
--- a/FACTURACION/Manual Usuario.docx
+++ b/FACTURACION/Manual Usuario.docx
@@ -494,7 +494,34 @@
                 <w:bCs/>
                 <w:lang w:val="es-MX"/>
               </w:rPr>
-              <w:t>06 de agosto de 2024</w:t>
+              <w:t>28</w:t>
+            </w:r>
+            <w:r>
+              <w:rPr>
+                <w:rFonts w:ascii="Times New Roman" w:hAnsi="Times New Roman" w:cs="Times New Roman"/>
+                <w:b/>
+                <w:bCs/>
+                <w:lang w:val="es-MX"/>
+              </w:rPr>
+              <w:t xml:space="preserve"> de o</w:t>
+            </w:r>
+            <w:r>
+              <w:rPr>
+                <w:rFonts w:ascii="Times New Roman" w:hAnsi="Times New Roman" w:cs="Times New Roman"/>
+                <w:b/>
+                <w:bCs/>
+                <w:lang w:val="es-MX"/>
+              </w:rPr>
+              <w:t>ctubre</w:t>
+            </w:r>
+            <w:r>
+              <w:rPr>
+                <w:rFonts w:ascii="Times New Roman" w:hAnsi="Times New Roman" w:cs="Times New Roman"/>
+                <w:b/>
+                <w:bCs/>
+                <w:lang w:val="es-MX"/>
+              </w:rPr>
+              <w:t xml:space="preserve"> de 2024</w:t>
             </w:r>
           </w:p>
         </w:tc>
@@ -520,7 +547,16 @@
                 <w:bCs/>
                 <w:lang w:val="es-MX"/>
               </w:rPr>
-              <w:t>1.0</w:t>
+              <w:t>2</w:t>
+            </w:r>
+            <w:r>
+              <w:rPr>
+                <w:rFonts w:ascii="Times New Roman" w:hAnsi="Times New Roman" w:cs="Times New Roman"/>
+                <w:b/>
+                <w:bCs/>
+                <w:lang w:val="es-MX"/>
+              </w:rPr>
+              <w:t>.0</w:t>
             </w:r>
           </w:p>
         </w:tc>
@@ -711,7 +747,7 @@
             </w:rPr>
             <w:fldChar w:fldCharType="separate"/>
           </w:r>
-          <w:hyperlink w:anchor="_Toc173848187" w:history="1">
+          <w:hyperlink w:anchor="_Toc181018704" w:history="1">
             <w:r>
               <w:rPr>
                 <w:rStyle w:val="Hipervnculo"/>
@@ -739,7 +775,7 @@
                 <w:noProof/>
                 <w:webHidden/>
               </w:rPr>
-              <w:instrText xml:space="preserve"> PAGEREF _Toc173848187 \h </w:instrText>
+              <w:instrText xml:space="preserve"> PAGEREF _Toc181018704 \h </w:instrText>
             </w:r>
             <w:r>
               <w:rPr>
@@ -787,7 +823,7 @@
               <w14:ligatures w14:val="standardContextual"/>
             </w:rPr>
           </w:pPr>
-          <w:hyperlink w:anchor="_Toc173848188" w:history="1">
+          <w:hyperlink w:anchor="_Toc181018705" w:history="1">
             <w:r>
               <w:rPr>
                 <w:rStyle w:val="Hipervnculo"/>
@@ -835,7 +871,7 @@
                 <w:noProof/>
                 <w:webHidden/>
               </w:rPr>
-              <w:instrText xml:space="preserve"> PAGEREF _Toc173848188 \h </w:instrText>
+              <w:instrText xml:space="preserve"> PAGEREF _Toc181018705 \h </w:instrText>
             </w:r>
             <w:r>
               <w:rPr>
@@ -883,7 +919,7 @@
               <w14:ligatures w14:val="standardContextual"/>
             </w:rPr>
           </w:pPr>
-          <w:hyperlink w:anchor="_Toc173848189" w:history="1">
+          <w:hyperlink w:anchor="_Toc181018706" w:history="1">
             <w:r>
               <w:rPr>
                 <w:rStyle w:val="Hipervnculo"/>
@@ -931,7 +967,7 @@
                 <w:noProof/>
                 <w:webHidden/>
               </w:rPr>
-              <w:instrText xml:space="preserve"> PAGEREF _Toc173848189 \h </w:instrText>
+              <w:instrText xml:space="preserve"> PAGEREF _Toc181018706 \h </w:instrText>
             </w:r>
             <w:r>
               <w:rPr>
@@ -979,7 +1015,7 @@
               <w14:ligatures w14:val="standardContextual"/>
             </w:rPr>
           </w:pPr>
-          <w:hyperlink w:anchor="_Toc173848190" w:history="1">
+          <w:hyperlink w:anchor="_Toc181018707" w:history="1">
             <w:r>
               <w:rPr>
                 <w:rStyle w:val="Hipervnculo"/>
@@ -1027,7 +1063,7 @@
                 <w:noProof/>
                 <w:webHidden/>
               </w:rPr>
-              <w:instrText xml:space="preserve"> PAGEREF _Toc173848190 \h </w:instrText>
+              <w:instrText xml:space="preserve"> PAGEREF _Toc181018707 \h </w:instrText>
             </w:r>
             <w:r>
               <w:rPr>
@@ -1075,7 +1111,7 @@
               <w14:ligatures w14:val="standardContextual"/>
             </w:rPr>
           </w:pPr>
-          <w:hyperlink w:anchor="_Toc173848191" w:history="1">
+          <w:hyperlink w:anchor="_Toc181018708" w:history="1">
             <w:r>
               <w:rPr>
                 <w:rStyle w:val="Hipervnculo"/>
@@ -1102,7 +1138,7 @@
                 <w:rFonts w:ascii="Times New Roman" w:hAnsi="Times New Roman" w:cs="Times New Roman"/>
                 <w:noProof/>
               </w:rPr>
-              <w:t>Modo de Uso</w:t>
+              <w:t>Modo de Uso:</w:t>
             </w:r>
             <w:r>
               <w:rPr>
@@ -1123,7 +1159,7 @@
                 <w:noProof/>
                 <w:webHidden/>
               </w:rPr>
-              <w:instrText xml:space="preserve"> PAGEREF _Toc173848191 \h </w:instrText>
+              <w:instrText xml:space="preserve"> PAGEREF _Toc181018708 \h </w:instrText>
             </w:r>
             <w:r>
               <w:rPr>
@@ -1170,7 +1206,7 @@
               <w14:ligatures w14:val="standardContextual"/>
             </w:rPr>
           </w:pPr>
-          <w:hyperlink w:anchor="_Toc173848192" w:history="1">
+          <w:hyperlink w:anchor="_Toc181018709" w:history="1">
             <w:r>
               <w:rPr>
                 <w:rStyle w:val="Hipervnculo"/>
@@ -1198,7 +1234,7 @@
                 <w:noProof/>
                 <w:webHidden/>
               </w:rPr>
-              <w:instrText xml:space="preserve"> PAGEREF _Toc173848192 \h </w:instrText>
+              <w:instrText xml:space="preserve"> PAGEREF _Toc181018709 \h </w:instrText>
             </w:r>
             <w:r>
               <w:rPr>
@@ -1245,7 +1281,7 @@
               <w14:ligatures w14:val="standardContextual"/>
             </w:rPr>
           </w:pPr>
-          <w:hyperlink w:anchor="_Toc173848193" w:history="1">
+          <w:hyperlink w:anchor="_Toc181018710" w:history="1">
             <w:r>
               <w:rPr>
                 <w:rStyle w:val="Hipervnculo"/>
@@ -1273,7 +1309,7 @@
                 <w:noProof/>
                 <w:webHidden/>
               </w:rPr>
-              <w:instrText xml:space="preserve"> PAGEREF _Toc173848193 \h </w:instrText>
+              <w:instrText xml:space="preserve"> PAGEREF _Toc181018710 \h </w:instrText>
             </w:r>
             <w:r>
               <w:rPr>
@@ -1293,7 +1329,7 @@
                 <w:noProof/>
                 <w:webHidden/>
               </w:rPr>
-              <w:t>4</w:t>
+              <w:t>3</w:t>
             </w:r>
             <w:r>
               <w:rPr>
@@ -1320,7 +1356,7 @@
               <w14:ligatures w14:val="standardContextual"/>
             </w:rPr>
           </w:pPr>
-          <w:hyperlink w:anchor="_Toc173848194" w:history="1">
+          <w:hyperlink w:anchor="_Toc181018711" w:history="1">
             <w:r>
               <w:rPr>
                 <w:rStyle w:val="Hipervnculo"/>
@@ -1348,7 +1384,7 @@
                 <w:noProof/>
                 <w:webHidden/>
               </w:rPr>
-              <w:instrText xml:space="preserve"> PAGEREF _Toc173848194 \h </w:instrText>
+              <w:instrText xml:space="preserve"> PAGEREF _Toc181018711 \h </w:instrText>
             </w:r>
             <w:r>
               <w:rPr>
@@ -1368,7 +1404,7 @@
                 <w:noProof/>
                 <w:webHidden/>
               </w:rPr>
-              <w:t>10</w:t>
+              <w:t>6</w:t>
             </w:r>
             <w:r>
               <w:rPr>
@@ -1457,7 +1493,7 @@
         </w:rPr>
         <w:fldChar w:fldCharType="separate"/>
       </w:r>
-      <w:hyperlink w:anchor="_Toc173848195" w:history="1">
+      <w:hyperlink w:anchor="_Toc181018712" w:history="1">
         <w:r>
           <w:rPr>
             <w:rStyle w:val="Hipervnculo"/>
@@ -1485,7 +1521,7 @@
             <w:noProof/>
             <w:webHidden/>
           </w:rPr>
-          <w:instrText xml:space="preserve"> PAGEREF _Toc173848195 \h </w:instrText>
+          <w:instrText xml:space="preserve"> PAGEREF _Toc181018712 \h </w:instrText>
         </w:r>
         <w:r>
           <w:rPr>
@@ -1532,7 +1568,7 @@
           <w14:ligatures w14:val="standardContextual"/>
         </w:rPr>
       </w:pPr>
-      <w:hyperlink w:anchor="_Toc173848196" w:history="1">
+      <w:hyperlink w:anchor="_Toc181018713" w:history="1">
         <w:r>
           <w:rPr>
             <w:rStyle w:val="Hipervnculo"/>
@@ -1560,7 +1596,7 @@
             <w:noProof/>
             <w:webHidden/>
           </w:rPr>
-          <w:instrText xml:space="preserve"> PAGEREF _Toc173848196 \h </w:instrText>
+          <w:instrText xml:space="preserve"> PAGEREF _Toc181018713 \h </w:instrText>
         </w:r>
         <w:r>
           <w:rPr>
@@ -1607,7 +1643,7 @@
           <w14:ligatures w14:val="standardContextual"/>
         </w:rPr>
       </w:pPr>
-      <w:hyperlink w:anchor="_Toc173848197" w:history="1">
+      <w:hyperlink w:anchor="_Toc181018714" w:history="1">
         <w:r>
           <w:rPr>
             <w:rStyle w:val="Hipervnculo"/>
@@ -1635,7 +1671,7 @@
             <w:noProof/>
             <w:webHidden/>
           </w:rPr>
-          <w:instrText xml:space="preserve"> PAGEREF _Toc173848197 \h </w:instrText>
+          <w:instrText xml:space="preserve"> PAGEREF _Toc181018714 \h </w:instrText>
         </w:r>
         <w:r>
           <w:rPr>
@@ -1682,14 +1718,14 @@
           <w14:ligatures w14:val="standardContextual"/>
         </w:rPr>
       </w:pPr>
-      <w:hyperlink w:anchor="_Toc173848198" w:history="1">
+      <w:hyperlink w:anchor="_Toc181018715" w:history="1">
         <w:r>
           <w:rPr>
             <w:rStyle w:val="Hipervnculo"/>
             <w:rFonts w:ascii="Times New Roman" w:hAnsi="Times New Roman" w:cs="Times New Roman"/>
             <w:noProof/>
           </w:rPr>
-          <w:t>Gráfico 4 Cuenta de correo en Microsoft Authenticator</w:t>
+          <w:t>Gráfico 4 Interfaz de aplicación al abrir</w:t>
         </w:r>
         <w:r>
           <w:rPr>
@@ -1710,7 +1746,7 @@
             <w:noProof/>
             <w:webHidden/>
           </w:rPr>
-          <w:instrText xml:space="preserve"> PAGEREF _Toc173848198 \h </w:instrText>
+          <w:instrText xml:space="preserve"> PAGEREF _Toc181018715 \h </w:instrText>
         </w:r>
         <w:r>
           <w:rPr>
@@ -1730,7 +1766,7 @@
             <w:noProof/>
             <w:webHidden/>
           </w:rPr>
-          <w:t>3</w:t>
+          <w:t>4</w:t>
         </w:r>
         <w:r>
           <w:rPr>
@@ -1757,14 +1793,14 @@
           <w14:ligatures w14:val="standardContextual"/>
         </w:rPr>
       </w:pPr>
-      <w:hyperlink w:anchor="_Toc173848199" w:history="1">
+      <w:hyperlink w:anchor="_Toc181018716" w:history="1">
         <w:r>
           <w:rPr>
             <w:rStyle w:val="Hipervnculo"/>
             <w:rFonts w:ascii="Times New Roman" w:hAnsi="Times New Roman" w:cs="Times New Roman"/>
             <w:noProof/>
           </w:rPr>
-          <w:t>Gráfico 5 Interfaz de aplicación al abrir</w:t>
+          <w:t>Gráfico 5 Clave de inicio validada</w:t>
         </w:r>
         <w:r>
           <w:rPr>
@@ -1785,7 +1821,7 @@
             <w:noProof/>
             <w:webHidden/>
           </w:rPr>
-          <w:instrText xml:space="preserve"> PAGEREF _Toc173848199 \h </w:instrText>
+          <w:instrText xml:space="preserve"> PAGEREF _Toc181018716 \h </w:instrText>
         </w:r>
         <w:r>
           <w:rPr>
@@ -1805,7 +1841,7 @@
             <w:noProof/>
             <w:webHidden/>
           </w:rPr>
-          <w:t>5</w:t>
+          <w:t>4</w:t>
         </w:r>
         <w:r>
           <w:rPr>
@@ -1832,14 +1868,14 @@
           <w14:ligatures w14:val="standardContextual"/>
         </w:rPr>
       </w:pPr>
-      <w:hyperlink w:anchor="_Toc173848200" w:history="1">
+      <w:hyperlink w:anchor="_Toc181018717" w:history="1">
         <w:r>
           <w:rPr>
             <w:rStyle w:val="Hipervnculo"/>
             <w:rFonts w:ascii="Times New Roman" w:hAnsi="Times New Roman" w:cs="Times New Roman"/>
             <w:noProof/>
           </w:rPr>
-          <w:t>Gráfico 6 Clave de inicio validada</w:t>
+          <w:t>Gráfico 6 Mensaje final de ejecución de tareas</w:t>
         </w:r>
         <w:r>
           <w:rPr>
@@ -1860,82 +1896,7 @@
             <w:noProof/>
             <w:webHidden/>
           </w:rPr>
-          <w:instrText xml:space="preserve"> PAGEREF _Toc173848200 \h </w:instrText>
-        </w:r>
-        <w:r>
-          <w:rPr>
-            <w:noProof/>
-            <w:webHidden/>
-          </w:rPr>
-        </w:r>
-        <w:r>
-          <w:rPr>
-            <w:noProof/>
-            <w:webHidden/>
-          </w:rPr>
-          <w:fldChar w:fldCharType="separate"/>
-        </w:r>
-        <w:r>
-          <w:rPr>
-            <w:noProof/>
-            <w:webHidden/>
-          </w:rPr>
-          <w:t>5</w:t>
-        </w:r>
-        <w:r>
-          <w:rPr>
-            <w:noProof/>
-            <w:webHidden/>
-          </w:rPr>
-          <w:fldChar w:fldCharType="end"/>
-        </w:r>
-      </w:hyperlink>
-    </w:p>
-    <w:p>
-      <w:pPr>
-        <w:pStyle w:val="Tabladeilustraciones"/>
-        <w:tabs>
-          <w:tab w:val="right" w:leader="dot" w:pos="8494"/>
-        </w:tabs>
-        <w:rPr>
-          <w:rFonts w:eastAsiaTheme="minorEastAsia"/>
-          <w:noProof/>
-          <w:kern w:val="2"/>
-          <w:sz w:val="24"/>
-          <w:szCs w:val="24"/>
-          <w:lang w:eastAsia="es-EC"/>
-          <w14:ligatures w14:val="standardContextual"/>
-        </w:rPr>
-      </w:pPr>
-      <w:hyperlink w:anchor="_Toc173848201" w:history="1">
-        <w:r>
-          <w:rPr>
-            <w:rStyle w:val="Hipervnculo"/>
-            <w:rFonts w:ascii="Times New Roman" w:hAnsi="Times New Roman" w:cs="Times New Roman"/>
-            <w:noProof/>
-          </w:rPr>
-          <w:t>Gráfico 7 Autenticación de Correo</w:t>
-        </w:r>
-        <w:r>
-          <w:rPr>
-            <w:noProof/>
-            <w:webHidden/>
-          </w:rPr>
-          <w:tab/>
-        </w:r>
-        <w:r>
-          <w:rPr>
-            <w:noProof/>
-            <w:webHidden/>
-          </w:rPr>
-          <w:fldChar w:fldCharType="begin"/>
-        </w:r>
-        <w:r>
-          <w:rPr>
-            <w:noProof/>
-            <w:webHidden/>
-          </w:rPr>
-          <w:instrText xml:space="preserve"> PAGEREF _Toc173848201 \h </w:instrText>
+          <w:instrText xml:space="preserve"> PAGEREF _Toc181018717 \h </w:instrText>
         </w:r>
         <w:r>
           <w:rPr>
@@ -1968,381 +1929,6 @@
     </w:p>
     <w:p>
       <w:pPr>
-        <w:pStyle w:val="Tabladeilustraciones"/>
-        <w:tabs>
-          <w:tab w:val="right" w:leader="dot" w:pos="8494"/>
-        </w:tabs>
-        <w:rPr>
-          <w:rFonts w:eastAsiaTheme="minorEastAsia"/>
-          <w:noProof/>
-          <w:kern w:val="2"/>
-          <w:sz w:val="24"/>
-          <w:szCs w:val="24"/>
-          <w:lang w:eastAsia="es-EC"/>
-          <w14:ligatures w14:val="standardContextual"/>
-        </w:rPr>
-      </w:pPr>
-      <w:hyperlink w:anchor="_Toc173848202" w:history="1">
-        <w:r>
-          <w:rPr>
-            <w:rStyle w:val="Hipervnculo"/>
-            <w:rFonts w:ascii="Times New Roman" w:hAnsi="Times New Roman" w:cs="Times New Roman"/>
-            <w:noProof/>
-          </w:rPr>
-          <w:t>Gráfico 8 Selección de cuenta al autenticar correo</w:t>
-        </w:r>
-        <w:r>
-          <w:rPr>
-            <w:noProof/>
-            <w:webHidden/>
-          </w:rPr>
-          <w:tab/>
-        </w:r>
-        <w:r>
-          <w:rPr>
-            <w:noProof/>
-            <w:webHidden/>
-          </w:rPr>
-          <w:fldChar w:fldCharType="begin"/>
-        </w:r>
-        <w:r>
-          <w:rPr>
-            <w:noProof/>
-            <w:webHidden/>
-          </w:rPr>
-          <w:instrText xml:space="preserve"> PAGEREF _Toc173848202 \h </w:instrText>
-        </w:r>
-        <w:r>
-          <w:rPr>
-            <w:noProof/>
-            <w:webHidden/>
-          </w:rPr>
-        </w:r>
-        <w:r>
-          <w:rPr>
-            <w:noProof/>
-            <w:webHidden/>
-          </w:rPr>
-          <w:fldChar w:fldCharType="separate"/>
-        </w:r>
-        <w:r>
-          <w:rPr>
-            <w:noProof/>
-            <w:webHidden/>
-          </w:rPr>
-          <w:t>7</w:t>
-        </w:r>
-        <w:r>
-          <w:rPr>
-            <w:noProof/>
-            <w:webHidden/>
-          </w:rPr>
-          <w:fldChar w:fldCharType="end"/>
-        </w:r>
-      </w:hyperlink>
-    </w:p>
-    <w:p>
-      <w:pPr>
-        <w:pStyle w:val="Tabladeilustraciones"/>
-        <w:tabs>
-          <w:tab w:val="right" w:leader="dot" w:pos="8494"/>
-        </w:tabs>
-        <w:rPr>
-          <w:rFonts w:eastAsiaTheme="minorEastAsia"/>
-          <w:noProof/>
-          <w:kern w:val="2"/>
-          <w:sz w:val="24"/>
-          <w:szCs w:val="24"/>
-          <w:lang w:eastAsia="es-EC"/>
-          <w14:ligatures w14:val="standardContextual"/>
-        </w:rPr>
-      </w:pPr>
-      <w:hyperlink w:anchor="_Toc173848203" w:history="1">
-        <w:r>
-          <w:rPr>
-            <w:rStyle w:val="Hipervnculo"/>
-            <w:rFonts w:ascii="Times New Roman" w:hAnsi="Times New Roman" w:cs="Times New Roman"/>
-            <w:noProof/>
-          </w:rPr>
-          <w:t>Gráfico 9 Solicitud de notificación hacia la aplicación Móvil de autenticación</w:t>
-        </w:r>
-        <w:r>
-          <w:rPr>
-            <w:noProof/>
-            <w:webHidden/>
-          </w:rPr>
-          <w:tab/>
-        </w:r>
-        <w:r>
-          <w:rPr>
-            <w:noProof/>
-            <w:webHidden/>
-          </w:rPr>
-          <w:fldChar w:fldCharType="begin"/>
-        </w:r>
-        <w:r>
-          <w:rPr>
-            <w:noProof/>
-            <w:webHidden/>
-          </w:rPr>
-          <w:instrText xml:space="preserve"> PAGEREF _Toc173848203 \h </w:instrText>
-        </w:r>
-        <w:r>
-          <w:rPr>
-            <w:noProof/>
-            <w:webHidden/>
-          </w:rPr>
-        </w:r>
-        <w:r>
-          <w:rPr>
-            <w:noProof/>
-            <w:webHidden/>
-          </w:rPr>
-          <w:fldChar w:fldCharType="separate"/>
-        </w:r>
-        <w:r>
-          <w:rPr>
-            <w:noProof/>
-            <w:webHidden/>
-          </w:rPr>
-          <w:t>7</w:t>
-        </w:r>
-        <w:r>
-          <w:rPr>
-            <w:noProof/>
-            <w:webHidden/>
-          </w:rPr>
-          <w:fldChar w:fldCharType="end"/>
-        </w:r>
-      </w:hyperlink>
-    </w:p>
-    <w:p>
-      <w:pPr>
-        <w:pStyle w:val="Tabladeilustraciones"/>
-        <w:tabs>
-          <w:tab w:val="right" w:leader="dot" w:pos="8494"/>
-        </w:tabs>
-        <w:rPr>
-          <w:rFonts w:eastAsiaTheme="minorEastAsia"/>
-          <w:noProof/>
-          <w:kern w:val="2"/>
-          <w:sz w:val="24"/>
-          <w:szCs w:val="24"/>
-          <w:lang w:eastAsia="es-EC"/>
-          <w14:ligatures w14:val="standardContextual"/>
-        </w:rPr>
-      </w:pPr>
-      <w:hyperlink w:anchor="_Toc173848204" w:history="1">
-        <w:r>
-          <w:rPr>
-            <w:rStyle w:val="Hipervnculo"/>
-            <w:rFonts w:ascii="Times New Roman" w:hAnsi="Times New Roman" w:cs="Times New Roman"/>
-            <w:noProof/>
-          </w:rPr>
-          <w:t>Gráfico 10 Validación de código pantalla app móvil y navegador respectivamente</w:t>
-        </w:r>
-        <w:r>
-          <w:rPr>
-            <w:noProof/>
-            <w:webHidden/>
-          </w:rPr>
-          <w:tab/>
-        </w:r>
-        <w:r>
-          <w:rPr>
-            <w:noProof/>
-            <w:webHidden/>
-          </w:rPr>
-          <w:fldChar w:fldCharType="begin"/>
-        </w:r>
-        <w:r>
-          <w:rPr>
-            <w:noProof/>
-            <w:webHidden/>
-          </w:rPr>
-          <w:instrText xml:space="preserve"> PAGEREF _Toc173848204 \h </w:instrText>
-        </w:r>
-        <w:r>
-          <w:rPr>
-            <w:noProof/>
-            <w:webHidden/>
-          </w:rPr>
-        </w:r>
-        <w:r>
-          <w:rPr>
-            <w:noProof/>
-            <w:webHidden/>
-          </w:rPr>
-          <w:fldChar w:fldCharType="separate"/>
-        </w:r>
-        <w:r>
-          <w:rPr>
-            <w:noProof/>
-            <w:webHidden/>
-          </w:rPr>
-          <w:t>8</w:t>
-        </w:r>
-        <w:r>
-          <w:rPr>
-            <w:noProof/>
-            <w:webHidden/>
-          </w:rPr>
-          <w:fldChar w:fldCharType="end"/>
-        </w:r>
-      </w:hyperlink>
-    </w:p>
-    <w:p>
-      <w:pPr>
-        <w:pStyle w:val="Tabladeilustraciones"/>
-        <w:tabs>
-          <w:tab w:val="right" w:leader="dot" w:pos="8494"/>
-        </w:tabs>
-        <w:rPr>
-          <w:rFonts w:eastAsiaTheme="minorEastAsia"/>
-          <w:noProof/>
-          <w:kern w:val="2"/>
-          <w:sz w:val="24"/>
-          <w:szCs w:val="24"/>
-          <w:lang w:eastAsia="es-EC"/>
-          <w14:ligatures w14:val="standardContextual"/>
-        </w:rPr>
-      </w:pPr>
-      <w:hyperlink w:anchor="_Toc173848205" w:history="1">
-        <w:r>
-          <w:rPr>
-            <w:rStyle w:val="Hipervnculo"/>
-            <w:rFonts w:ascii="Times New Roman" w:hAnsi="Times New Roman" w:cs="Times New Roman"/>
-            <w:noProof/>
-          </w:rPr>
-          <w:t>Gráfico 11 Pantalla de autenticación exitosa</w:t>
-        </w:r>
-        <w:r>
-          <w:rPr>
-            <w:noProof/>
-            <w:webHidden/>
-          </w:rPr>
-          <w:tab/>
-        </w:r>
-        <w:r>
-          <w:rPr>
-            <w:noProof/>
-            <w:webHidden/>
-          </w:rPr>
-          <w:fldChar w:fldCharType="begin"/>
-        </w:r>
-        <w:r>
-          <w:rPr>
-            <w:noProof/>
-            <w:webHidden/>
-          </w:rPr>
-          <w:instrText xml:space="preserve"> PAGEREF _Toc173848205 \h </w:instrText>
-        </w:r>
-        <w:r>
-          <w:rPr>
-            <w:noProof/>
-            <w:webHidden/>
-          </w:rPr>
-        </w:r>
-        <w:r>
-          <w:rPr>
-            <w:noProof/>
-            <w:webHidden/>
-          </w:rPr>
-          <w:fldChar w:fldCharType="separate"/>
-        </w:r>
-        <w:r>
-          <w:rPr>
-            <w:noProof/>
-            <w:webHidden/>
-          </w:rPr>
-          <w:t>8</w:t>
-        </w:r>
-        <w:r>
-          <w:rPr>
-            <w:noProof/>
-            <w:webHidden/>
-          </w:rPr>
-          <w:fldChar w:fldCharType="end"/>
-        </w:r>
-      </w:hyperlink>
-    </w:p>
-    <w:p>
-      <w:pPr>
-        <w:pStyle w:val="Tabladeilustraciones"/>
-        <w:tabs>
-          <w:tab w:val="right" w:leader="dot" w:pos="8494"/>
-        </w:tabs>
-        <w:rPr>
-          <w:rFonts w:eastAsiaTheme="minorEastAsia"/>
-          <w:noProof/>
-          <w:kern w:val="2"/>
-          <w:sz w:val="24"/>
-          <w:szCs w:val="24"/>
-          <w:lang w:eastAsia="es-EC"/>
-          <w14:ligatures w14:val="standardContextual"/>
-        </w:rPr>
-      </w:pPr>
-      <w:hyperlink w:anchor="_Toc173848206" w:history="1">
-        <w:r>
-          <w:rPr>
-            <w:rStyle w:val="Hipervnculo"/>
-            <w:rFonts w:ascii="Times New Roman" w:hAnsi="Times New Roman" w:cs="Times New Roman"/>
-            <w:noProof/>
-          </w:rPr>
-          <w:t>Gráfico 12 Mensaje final de ejecución de tareas</w:t>
-        </w:r>
-        <w:r>
-          <w:rPr>
-            <w:noProof/>
-            <w:webHidden/>
-          </w:rPr>
-          <w:tab/>
-        </w:r>
-        <w:r>
-          <w:rPr>
-            <w:noProof/>
-            <w:webHidden/>
-          </w:rPr>
-          <w:fldChar w:fldCharType="begin"/>
-        </w:r>
-        <w:r>
-          <w:rPr>
-            <w:noProof/>
-            <w:webHidden/>
-          </w:rPr>
-          <w:instrText xml:space="preserve"> PAGEREF _Toc173848206 \h </w:instrText>
-        </w:r>
-        <w:r>
-          <w:rPr>
-            <w:noProof/>
-            <w:webHidden/>
-          </w:rPr>
-        </w:r>
-        <w:r>
-          <w:rPr>
-            <w:noProof/>
-            <w:webHidden/>
-          </w:rPr>
-          <w:fldChar w:fldCharType="separate"/>
-        </w:r>
-        <w:r>
-          <w:rPr>
-            <w:noProof/>
-            <w:webHidden/>
-          </w:rPr>
-          <w:t>9</w:t>
-        </w:r>
-        <w:r>
-          <w:rPr>
-            <w:noProof/>
-            <w:webHidden/>
-          </w:rPr>
-          <w:fldChar w:fldCharType="end"/>
-        </w:r>
-      </w:hyperlink>
-    </w:p>
-    <w:p>
-      <w:pPr>
         <w:spacing w:line="360" w:lineRule="auto"/>
         <w:rPr>
           <w:rFonts w:ascii="Times New Roman" w:hAnsi="Times New Roman" w:cs="Times New Roman"/>
@@ -2380,7 +1966,7 @@
           <w:rFonts w:ascii="Times New Roman" w:hAnsi="Times New Roman" w:cs="Times New Roman"/>
         </w:rPr>
       </w:pPr>
-      <w:bookmarkStart w:id="0" w:name="_Toc173848187"/>
+      <w:bookmarkStart w:id="0" w:name="_Toc181018704"/>
       <w:r>
         <w:rPr>
           <w:rFonts w:ascii="Times New Roman" w:hAnsi="Times New Roman" w:cs="Times New Roman"/>
@@ -2402,7 +1988,7 @@
           <w:rFonts w:ascii="Times New Roman" w:hAnsi="Times New Roman" w:cs="Times New Roman"/>
         </w:rPr>
       </w:pPr>
-      <w:bookmarkStart w:id="1" w:name="_Toc173848188"/>
+      <w:bookmarkStart w:id="1" w:name="_Toc181018705"/>
       <w:r>
         <w:rPr>
           <w:rFonts w:ascii="Times New Roman" w:hAnsi="Times New Roman" w:cs="Times New Roman"/>
@@ -2427,7 +2013,7 @@
           <w:sz w:val="24"/>
           <w:szCs w:val="24"/>
         </w:rPr>
-        <w:t xml:space="preserve">La aplicación de gestión de facturas de arriendo se desarrolla con el propósito de </w:t>
+        <w:t>La aplicación se desarroll</w:t>
       </w:r>
       <w:r>
         <w:rPr>
@@ -2435,7 +2021,39 @@
           <w:sz w:val="24"/>
           <w:szCs w:val="24"/>
         </w:rPr>
-        <w:t>automatizar el proceso de gestión de facturas, incluyendo el envío de correos electrónicos con facturas adjuntas y la actualización de hojas de cálculo. Siga las instrucciones a continuación para preparar los archivos necesarios y ejecutar la aplicación correctamente</w:t>
+        <w:t>ó</w:t>
+      </w:r>
+      <w:r>
+        <w:rPr>
+          <w:rFonts w:ascii="Times New Roman" w:hAnsi="Times New Roman" w:cs="Times New Roman"/>
+          <w:sz w:val="24"/>
+          <w:szCs w:val="24"/>
+        </w:rPr>
+        <w:t xml:space="preserve"> con el propósito de </w:t>
+      </w:r>
+      <w:r>
+        <w:rPr>
+          <w:rFonts w:ascii="Times New Roman" w:hAnsi="Times New Roman" w:cs="Times New Roman"/>
+          <w:sz w:val="24"/>
+          <w:szCs w:val="24"/>
+        </w:rPr>
+        <w:t xml:space="preserve">automatizar el proceso de gestión de facturas, incluyendo el envío de correos electrónicos con facturas adjuntas y la actualización de </w:t>
+      </w:r>
+      <w:r>
+        <w:rPr>
+          <w:rFonts w:ascii="Times New Roman" w:hAnsi="Times New Roman" w:cs="Times New Roman"/>
+          <w:sz w:val="24"/>
+          <w:szCs w:val="24"/>
+        </w:rPr>
+        <w:t>reportes</w:t>
+      </w:r>
+      <w:r>
+        <w:rPr>
+          <w:rFonts w:ascii="Times New Roman" w:hAnsi="Times New Roman" w:cs="Times New Roman"/>
+          <w:sz w:val="24"/>
+          <w:szCs w:val="24"/>
+        </w:rPr>
+        <w:t>. Siga las instrucciones a continuación para preparar los archivos necesarios y ejecutar la aplicación correctamente</w:t>
       </w:r>
     </w:p>
     <w:p>
@@ -2461,7 +2079,7 @@
           <w:rFonts w:ascii="Times New Roman" w:hAnsi="Times New Roman" w:cs="Times New Roman"/>
         </w:rPr>
       </w:pPr>
-      <w:bookmarkStart w:id="2" w:name="_Toc173848189"/>
+      <w:bookmarkStart w:id="2" w:name="_Toc181018706"/>
       <w:r>
         <w:rPr>
           <w:rFonts w:ascii="Times New Roman" w:hAnsi="Times New Roman" w:cs="Times New Roman"/>
@@ -2482,7 +2100,7 @@
           <w:rFonts w:ascii="Times New Roman" w:hAnsi="Times New Roman" w:cs="Times New Roman"/>
         </w:rPr>
       </w:pPr>
-      <w:bookmarkStart w:id="3" w:name="_Toc173848190"/>
+      <w:bookmarkStart w:id="3" w:name="_Toc181018707"/>
       <w:r>
         <w:rPr>
           <w:rFonts w:ascii="Times New Roman" w:hAnsi="Times New Roman" w:cs="Times New Roman"/>
@@ -2503,19 +2121,37 @@
         <w:rPr>
           <w:rFonts w:ascii="Times New Roman" w:hAnsi="Times New Roman" w:cs="Times New Roman"/>
         </w:rPr>
-        <w:t xml:space="preserve">La aplicación ocupa dos archivos que se deben tomar en cuenta para el correcto funcionamiento de esta, por un lado, el archivo terceros.csv el cual debe editarse usando el bloc de notas para evitar la perdida de datos e incorrecto funcionamiento de la aplicación, ya que Excel cambia el formato de la columna RUC y se pierde información, los datos se presentan como se muestra en el gráfico 1 donde se debe tener en cuenta que cada columna se separa con comas pero la columna </w:t>
-      </w:r>
-      <w:r>
-        <w:rPr>
-          <w:rFonts w:ascii="Times New Roman" w:hAnsi="Times New Roman" w:cs="Times New Roman"/>
-        </w:rPr>
-        <w:t>"ARRIENDO, ALICUOTA"</w:t>
-      </w:r>
-      <w:r>
-        <w:rPr>
-          <w:rFonts w:ascii="Times New Roman" w:hAnsi="Times New Roman" w:cs="Times New Roman"/>
-        </w:rPr>
-        <w:t xml:space="preserve"> es una sola, se debe ingresar la información de cada nuevo arrendador al final de este documento tomando como guía la primera fila para saber en que orden colocar la información</w:t>
+        <w:t xml:space="preserve">La aplicación ocupa </w:t>
+      </w:r>
+      <w:r>
+        <w:rPr>
+          <w:rFonts w:ascii="Times New Roman" w:hAnsi="Times New Roman" w:cs="Times New Roman"/>
+        </w:rPr>
+        <w:t>tres</w:t>
+      </w:r>
+      <w:r>
+        <w:rPr>
+          <w:rFonts w:ascii="Times New Roman" w:hAnsi="Times New Roman" w:cs="Times New Roman"/>
+        </w:rPr>
+        <w:t xml:space="preserve"> archivos que se deben tomar en cuenta para el correcto funcionamiento de esta, por un lado, el archivo terceros.csv el cual debe editarse usando el bloc de notas para evitar la perdida de datos e incorrecto funcionamiento de la aplicación, ya que Excel cambia el formato de la columna RUC y se pierde información, los datos se presentan como se muestra en el gráfico 1 donde se debe tener en cuenta que cada columna se separa con comas pero la columna </w:t>
+      </w:r>
+      <w:r>
+        <w:rPr>
+          <w:rFonts w:ascii="Times New Roman" w:hAnsi="Times New Roman" w:cs="Times New Roman"/>
+        </w:rPr>
+        <w:t>"ARRIENDO, ALICUOTA" es una sola, se debe ingresar la información de cada nuevo arrendador al final de este documento tomando como guía la primera fila para saber en que orden colocar la información</w:t>
+      </w:r>
+      <w:r>
+        <w:rPr>
+          <w:rFonts w:ascii="Times New Roman" w:hAnsi="Times New Roman" w:cs="Times New Roman"/>
+        </w:rPr>
+        <w:t xml:space="preserve">. </w:t>
+      </w:r>
+      <w:r>
+        <w:rPr>
+          <w:rFonts w:ascii="Times New Roman" w:hAnsi="Times New Roman" w:cs="Times New Roman"/>
+        </w:rPr>
+        <w:t>Ubicación: Guardado en la carpeta raíz de la aplicación.</w:t>
       </w:r>
     </w:p>
     <w:p>
@@ -2578,7 +2214,7 @@
           <w:rFonts w:ascii="Times New Roman" w:hAnsi="Times New Roman" w:cs="Times New Roman"/>
         </w:rPr>
       </w:pPr>
-      <w:bookmarkStart w:id="4" w:name="_Toc173848195"/>
+      <w:bookmarkStart w:id="4" w:name="_Toc181018712"/>
       <w:r>
         <w:rPr>
           <w:rFonts w:ascii="Times New Roman" w:hAnsi="Times New Roman" w:cs="Times New Roman"/>
@@ -2636,44 +2272,188 @@
         <w:rPr>
           <w:rFonts w:ascii="Times New Roman" w:hAnsi="Times New Roman" w:cs="Times New Roman"/>
         </w:rPr>
+        <w:t>El segundo archivo es: “</w:t>
+      </w:r>
+      <w:r>
+        <w:rPr>
+          <w:rFonts w:ascii="Times New Roman" w:hAnsi="Times New Roman" w:cs="Times New Roman"/>
+        </w:rPr>
+        <w:t>Reporte Correos Enviados.xlsx</w:t>
+      </w:r>
+      <w:r>
+        <w:rPr>
+          <w:rFonts w:ascii="Times New Roman" w:hAnsi="Times New Roman" w:cs="Times New Roman"/>
+        </w:rPr>
+        <w:t>”.</w:t>
+      </w:r>
+      <w:r>
+        <w:rPr>
+          <w:rFonts w:ascii="Times New Roman" w:hAnsi="Times New Roman" w:cs="Times New Roman"/>
+        </w:rPr>
+        <w:t xml:space="preserve"> Este archivo contiene el registro de todos los correos enviados</w:t>
+      </w:r>
+      <w:r>
+        <w:rPr>
+          <w:rFonts w:ascii="Times New Roman" w:hAnsi="Times New Roman" w:cs="Times New Roman"/>
+        </w:rPr>
+        <w:t xml:space="preserve"> lo que f</w:t>
+      </w:r>
+      <w:r>
+        <w:rPr>
+          <w:rFonts w:ascii="Times New Roman" w:hAnsi="Times New Roman" w:cs="Times New Roman"/>
+        </w:rPr>
+        <w:t>acilita el seguimiento de los envíos de facturas.</w:t>
+      </w:r>
+      <w:r>
+        <w:rPr>
+          <w:rFonts w:ascii="Times New Roman" w:hAnsi="Times New Roman" w:cs="Times New Roman"/>
+        </w:rPr>
+        <w:t xml:space="preserve"> Además, el documento contiene una hoja llamada</w:t>
+      </w:r>
+      <w:r>
+        <w:rPr>
+          <w:rFonts w:ascii="Times New Roman" w:hAnsi="Times New Roman" w:cs="Times New Roman"/>
+        </w:rPr>
+        <w:t xml:space="preserve"> “destinatarios”</w:t>
+      </w:r>
+      <w:r>
+        <w:rPr>
+          <w:rFonts w:ascii="Times New Roman" w:hAnsi="Times New Roman" w:cs="Times New Roman"/>
+        </w:rPr>
+        <w:t>, misma que</w:t>
+      </w:r>
+      <w:r>
+        <w:rPr>
+          <w:rFonts w:ascii="Times New Roman" w:hAnsi="Times New Roman" w:cs="Times New Roman"/>
+        </w:rPr>
+        <w:t xml:space="preserve"> </w:t>
+      </w:r>
+      <w:r>
+        <w:rPr>
+          <w:rFonts w:ascii="Times New Roman" w:hAnsi="Times New Roman" w:cs="Times New Roman"/>
+        </w:rPr>
+        <w:t>c</w:t>
+      </w:r>
+      <w:r>
+        <w:rPr>
+          <w:rFonts w:ascii="Times New Roman" w:hAnsi="Times New Roman" w:cs="Times New Roman"/>
+        </w:rPr>
+        <w:t>ontiene dos columnas:</w:t>
+      </w:r>
+    </w:p>
+    <w:p>
+      <w:pPr>
+        <w:pStyle w:val="Prrafodelista"/>
+        <w:numPr>
+          <w:ilvl w:val="0"/>
+          <w:numId w:val="18"/>
+        </w:numPr>
+        <w:spacing w:line="360" w:lineRule="auto"/>
+        <w:rPr>
+          <w:rFonts w:ascii="Times New Roman" w:hAnsi="Times New Roman" w:cs="Times New Roman"/>
+        </w:rPr>
+      </w:pPr>
+      <w:r>
+        <w:rPr>
+          <w:rFonts w:ascii="Times New Roman" w:hAnsi="Times New Roman" w:cs="Times New Roman"/>
+        </w:rPr>
+        <w:lastRenderedPageBreak/>
+        <w:t>Destinatario: Dirección de correo electrónico del destinatario principal.</w:t>
+      </w:r>
+    </w:p>
+    <w:p>
+      <w:pPr>
+        <w:pStyle w:val="Prrafodelista"/>
+        <w:numPr>
+          <w:ilvl w:val="0"/>
+          <w:numId w:val="18"/>
+        </w:numPr>
+        <w:spacing w:line="360" w:lineRule="auto"/>
+        <w:rPr>
+          <w:rFonts w:ascii="Times New Roman" w:hAnsi="Times New Roman" w:cs="Times New Roman"/>
+        </w:rPr>
+      </w:pPr>
+      <w:r>
+        <w:rPr>
+          <w:rFonts w:ascii="Times New Roman" w:hAnsi="Times New Roman" w:cs="Times New Roman"/>
+        </w:rPr>
+        <w:t>Copia: Dirección de correo para copia.</w:t>
+      </w:r>
+    </w:p>
+    <w:p>
+      <w:pPr>
+        <w:spacing w:line="360" w:lineRule="auto"/>
+        <w:ind w:firstLine="360"/>
+        <w:rPr>
+          <w:rFonts w:ascii="Times New Roman" w:hAnsi="Times New Roman" w:cs="Times New Roman"/>
+        </w:rPr>
+      </w:pPr>
+      <w:r>
+        <w:rPr>
+          <w:rFonts w:ascii="Times New Roman" w:hAnsi="Times New Roman" w:cs="Times New Roman"/>
+        </w:rPr>
+        <w:t>Este archivo s</w:t>
+      </w:r>
+      <w:r>
+        <w:rPr>
+          <w:rFonts w:ascii="Times New Roman" w:hAnsi="Times New Roman" w:cs="Times New Roman"/>
+        </w:rPr>
+        <w:t xml:space="preserve">e almacena en la carpeta compartida de OneDrive configurada en el flujo de </w:t>
+      </w:r>
+      <w:proofErr w:type="spellStart"/>
+      <w:r>
+        <w:rPr>
+          <w:rFonts w:ascii="Times New Roman" w:hAnsi="Times New Roman" w:cs="Times New Roman"/>
+        </w:rPr>
+        <w:t>Power</w:t>
+      </w:r>
+      <w:proofErr w:type="spellEnd"/>
+      <w:r>
+        <w:rPr>
+          <w:rFonts w:ascii="Times New Roman" w:hAnsi="Times New Roman" w:cs="Times New Roman"/>
+        </w:rPr>
+        <w:t xml:space="preserve"> </w:t>
+      </w:r>
+      <w:proofErr w:type="spellStart"/>
+      <w:r>
+        <w:rPr>
+          <w:rFonts w:ascii="Times New Roman" w:hAnsi="Times New Roman" w:cs="Times New Roman"/>
+        </w:rPr>
+        <w:t>Automate</w:t>
+      </w:r>
+      <w:proofErr w:type="spellEnd"/>
+      <w:r>
+        <w:rPr>
+          <w:rFonts w:ascii="Times New Roman" w:hAnsi="Times New Roman" w:cs="Times New Roman"/>
+        </w:rPr>
+        <w:t>.</w:t>
+      </w:r>
+    </w:p>
+    <w:p>
+      <w:pPr>
+        <w:spacing w:line="360" w:lineRule="auto"/>
+        <w:ind w:firstLine="360"/>
+        <w:rPr>
+          <w:rFonts w:ascii="Times New Roman" w:hAnsi="Times New Roman" w:cs="Times New Roman"/>
+        </w:rPr>
+      </w:pPr>
+      <w:r>
+        <w:rPr>
+          <w:rFonts w:ascii="Times New Roman" w:hAnsi="Times New Roman" w:cs="Times New Roman"/>
+        </w:rPr>
         <w:t>Finalmente tenemos el archivo “</w:t>
       </w:r>
       <w:r>
         <w:rPr>
           <w:rFonts w:ascii="Times New Roman" w:hAnsi="Times New Roman" w:cs="Times New Roman"/>
         </w:rPr>
-        <w:t>destinatarios.csv</w:t>
-      </w:r>
-      <w:r>
-        <w:rPr>
-          <w:rFonts w:ascii="Times New Roman" w:hAnsi="Times New Roman" w:cs="Times New Roman"/>
-        </w:rPr>
-        <w:t xml:space="preserve">” en el cual solo tenemos dos columnas y una fila de encabezado, la primera columna sirve para ingresar el destinatario del correo </w:t>
-      </w:r>
-      <w:r>
-        <w:rPr>
-          <w:rFonts w:ascii="Times New Roman" w:hAnsi="Times New Roman" w:cs="Times New Roman"/>
-        </w:rPr>
-        <w:t xml:space="preserve">que se </w:t>
-      </w:r>
-      <w:r>
-        <w:rPr>
-          <w:rFonts w:ascii="Times New Roman" w:hAnsi="Times New Roman" w:cs="Times New Roman"/>
-        </w:rPr>
-        <w:lastRenderedPageBreak/>
-        <w:t>genera en la aplicación y en la segunda columna una persona que servirá de copia para conservar el correo enviado</w:t>
-      </w:r>
-      <w:r>
-        <w:rPr>
-          <w:rFonts w:ascii="Times New Roman" w:hAnsi="Times New Roman" w:cs="Times New Roman"/>
-        </w:rPr>
-        <w:t xml:space="preserve"> ya que se eliminan todos los correos enviados en “facturas_gpf@outlook.com”</w:t>
-      </w:r>
-      <w:r>
-        <w:rPr>
-          <w:rFonts w:ascii="Times New Roman" w:hAnsi="Times New Roman" w:cs="Times New Roman"/>
-        </w:rPr>
-        <w:t>, en esta</w:t>
+        <w:t>config.cfg</w:t>
+      </w:r>
+      <w:r>
+        <w:rPr>
+          <w:rFonts w:ascii="Times New Roman" w:hAnsi="Times New Roman" w:cs="Times New Roman"/>
+        </w:rPr>
+        <w:t>”, el cual</w:t>
       </w:r>
       <w:r>
         <w:rPr>
@@ -2685,13 +2465,77 @@
         <w:rPr>
           <w:rFonts w:ascii="Times New Roman" w:hAnsi="Times New Roman" w:cs="Times New Roman"/>
         </w:rPr>
-        <w:t>se puede ingresar</w:t>
-      </w:r>
-      <w:r>
-        <w:rPr>
-          <w:rFonts w:ascii="Times New Roman" w:hAnsi="Times New Roman" w:cs="Times New Roman"/>
-        </w:rPr>
-        <w:t xml:space="preserve"> el correo de la persona que esta usando la aplicación para su posterior respaldo.</w:t>
+        <w:t>c</w:t>
+      </w:r>
+      <w:r>
+        <w:rPr>
+          <w:rFonts w:ascii="Times New Roman" w:hAnsi="Times New Roman" w:cs="Times New Roman"/>
+        </w:rPr>
+        <w:t xml:space="preserve">onfigura la región y la ubicación de </w:t>
+      </w:r>
+      <w:r>
+        <w:rPr>
+          <w:rFonts w:ascii="Times New Roman" w:hAnsi="Times New Roman" w:cs="Times New Roman"/>
+        </w:rPr>
+        <w:t xml:space="preserve">la </w:t>
+      </w:r>
+      <w:r>
+        <w:rPr>
+          <w:rFonts w:ascii="Times New Roman" w:hAnsi="Times New Roman" w:cs="Times New Roman"/>
+        </w:rPr>
+        <w:t xml:space="preserve">carpeta local </w:t>
+      </w:r>
+      <w:r>
+        <w:rPr>
+          <w:rFonts w:ascii="Times New Roman" w:hAnsi="Times New Roman" w:cs="Times New Roman"/>
+        </w:rPr>
+        <w:t xml:space="preserve">donde se copiarán los archivos </w:t>
+      </w:r>
+      <w:r>
+        <w:rPr>
+          <w:rFonts w:ascii="Times New Roman" w:hAnsi="Times New Roman" w:cs="Times New Roman"/>
+        </w:rPr>
+        <w:t xml:space="preserve">para activar el flujo de </w:t>
+      </w:r>
+      <w:proofErr w:type="spellStart"/>
+      <w:r>
+        <w:rPr>
+          <w:rFonts w:ascii="Times New Roman" w:hAnsi="Times New Roman" w:cs="Times New Roman"/>
+        </w:rPr>
+        <w:t>Power</w:t>
+      </w:r>
+      <w:proofErr w:type="spellEnd"/>
+      <w:r>
+        <w:rPr>
+          <w:rFonts w:ascii="Times New Roman" w:hAnsi="Times New Roman" w:cs="Times New Roman"/>
+        </w:rPr>
+        <w:t xml:space="preserve"> </w:t>
+      </w:r>
+      <w:proofErr w:type="spellStart"/>
+      <w:r>
+        <w:rPr>
+          <w:rFonts w:ascii="Times New Roman" w:hAnsi="Times New Roman" w:cs="Times New Roman"/>
+        </w:rPr>
+        <w:t>Automate</w:t>
+      </w:r>
+      <w:proofErr w:type="spellEnd"/>
+      <w:r>
+        <w:rPr>
+          <w:rFonts w:ascii="Times New Roman" w:hAnsi="Times New Roman" w:cs="Times New Roman"/>
+        </w:rPr>
+        <w:t>.</w:t>
+      </w:r>
+      <w:r>
+        <w:rPr>
+          <w:rFonts w:ascii="Times New Roman" w:hAnsi="Times New Roman" w:cs="Times New Roman"/>
+        </w:rPr>
+        <w:t xml:space="preserve"> </w:t>
+      </w:r>
+      <w:r>
+        <w:rPr>
+          <w:rFonts w:ascii="Times New Roman" w:hAnsi="Times New Roman" w:cs="Times New Roman"/>
+        </w:rPr>
+        <w:t>Este archivo debe guardarse en la carpeta principal de la aplicación y configurarse correctamente antes de la ejecución.</w:t>
       </w:r>
     </w:p>
     <w:p>
@@ -2706,12 +2550,24 @@
           <w:rFonts w:ascii="Times New Roman" w:hAnsi="Times New Roman" w:cs="Times New Roman"/>
         </w:rPr>
       </w:pPr>
-      <w:bookmarkStart w:id="5" w:name="_Toc173848191"/>
-      <w:r>
-        <w:rPr>
-          <w:rFonts w:ascii="Times New Roman" w:hAnsi="Times New Roman" w:cs="Times New Roman"/>
-        </w:rPr>
-        <w:t>Modo de Uso</w:t>
+      <w:bookmarkStart w:id="5" w:name="_Toc181018708"/>
+      <w:r>
+        <w:rPr>
+          <w:rFonts w:ascii="Times New Roman" w:hAnsi="Times New Roman" w:cs="Times New Roman"/>
+        </w:rPr>
+        <w:t>M</w:t>
+      </w:r>
+      <w:r>
+        <w:rPr>
+          <w:rFonts w:ascii="Times New Roman" w:hAnsi="Times New Roman" w:cs="Times New Roman"/>
+        </w:rPr>
+        <w:t>odo de Uso</w:t>
+      </w:r>
+      <w:r>
+        <w:rPr>
+          <w:rFonts w:ascii="Times New Roman" w:hAnsi="Times New Roman" w:cs="Times New Roman"/>
+        </w:rPr>
+        <w:t>:</w:t>
       </w:r>
       <w:bookmarkEnd w:id="5"/>
     </w:p>
@@ -2723,7 +2579,7 @@
           <w:rFonts w:ascii="Times New Roman" w:hAnsi="Times New Roman" w:cs="Times New Roman"/>
         </w:rPr>
       </w:pPr>
-      <w:bookmarkStart w:id="6" w:name="_Toc173848192"/>
+      <w:bookmarkStart w:id="6" w:name="_Toc181018709"/>
       <w:r>
         <w:rPr>
           <w:rFonts w:ascii="Times New Roman" w:hAnsi="Times New Roman" w:cs="Times New Roman"/>
@@ -2927,7 +2783,7 @@
           <w:rFonts w:ascii="Times New Roman" w:hAnsi="Times New Roman" w:cs="Times New Roman"/>
         </w:rPr>
       </w:pPr>
-      <w:bookmarkStart w:id="7" w:name="_Toc173848196"/>
+      <w:bookmarkStart w:id="7" w:name="_Toc181018713"/>
       <w:r>
         <w:rPr>
           <w:rFonts w:ascii="Times New Roman" w:hAnsi="Times New Roman" w:cs="Times New Roman"/>
@@ -3010,7 +2866,38 @@
         <w:rPr>
           <w:rFonts w:ascii="Times New Roman" w:hAnsi="Times New Roman" w:cs="Times New Roman"/>
         </w:rPr>
-        <w:t>Smartsheet para obtener el código necesario para iniciar la aplicación.</w:t>
+        <w:t xml:space="preserve">Smartsheet </w:t>
+      </w:r>
+      <w:r>
+        <w:rPr>
+          <w:rFonts w:ascii="Times New Roman" w:hAnsi="Times New Roman" w:cs="Times New Roman"/>
+        </w:rPr>
+        <w:t xml:space="preserve">(Para acceder se debe ingresar al siguiente enlace: </w:t>
+      </w:r>
+      <w:r>
+        <w:rPr>
+          <w:rFonts w:ascii="Times New Roman" w:hAnsi="Times New Roman" w:cs="Times New Roman"/>
+        </w:rPr>
+        <w:t>https://app.smartsheet.com/sheets/w5P7gxpqVr873G75qjWRv6jjXc852cv76vF5R8r1?view=gri</w:t>
+      </w:r>
+      <w:r>
+        <w:rPr>
+          <w:rFonts w:ascii="Times New Roman" w:hAnsi="Times New Roman" w:cs="Times New Roman"/>
+        </w:rPr>
+        <w:lastRenderedPageBreak/>
+        <w:t>d</w:t>
+      </w:r>
+      <w:r>
+        <w:rPr>
+          <w:rFonts w:ascii="Times New Roman" w:hAnsi="Times New Roman" w:cs="Times New Roman"/>
+        </w:rPr>
+        <w:t xml:space="preserve">) </w:t>
+      </w:r>
+      <w:r>
+        <w:rPr>
+          <w:rFonts w:ascii="Times New Roman" w:hAnsi="Times New Roman" w:cs="Times New Roman"/>
+        </w:rPr>
+        <w:t>para obtener el código necesario para iniciar la aplicación.</w:t>
       </w:r>
       <w:r>
         <w:rPr>
@@ -3046,7 +2933,6 @@
           <w:noProof/>
           <w14:ligatures w14:val="standardContextual"/>
         </w:rPr>
-        <w:lastRenderedPageBreak/>
         <w:drawing>
           <wp:inline distT="0" distB="0" distL="0" distR="0" wp14:anchorId="6A7FBD80" wp14:editId="16AE29A6">
             <wp:extent cx="5400040" cy="1945640"/>
@@ -3093,7 +2979,7 @@
           <w:rFonts w:ascii="Times New Roman" w:hAnsi="Times New Roman" w:cs="Times New Roman"/>
         </w:rPr>
       </w:pPr>
-      <w:bookmarkStart w:id="8" w:name="_Toc173848197"/>
+      <w:bookmarkStart w:id="8" w:name="_Toc181018714"/>
       <w:r>
         <w:rPr>
           <w:rFonts w:ascii="Times New Roman" w:hAnsi="Times New Roman" w:cs="Times New Roman"/>
@@ -3149,199 +3035,20 @@
     </w:p>
     <w:p>
       <w:pPr>
-        <w:spacing w:line="360" w:lineRule="auto"/>
-        <w:rPr>
-          <w:rFonts w:ascii="Times New Roman" w:hAnsi="Times New Roman" w:cs="Times New Roman"/>
-        </w:rPr>
-      </w:pPr>
-      <w:r>
-        <w:rPr>
-          <w:rFonts w:ascii="Times New Roman" w:hAnsi="Times New Roman" w:cs="Times New Roman"/>
-        </w:rPr>
-        <w:t>4. Microsoft Authenticator:</w:t>
-      </w:r>
-    </w:p>
-    <w:p>
-      <w:pPr>
-        <w:spacing w:line="360" w:lineRule="auto"/>
-        <w:rPr>
-          <w:rFonts w:ascii="Times New Roman" w:hAnsi="Times New Roman" w:cs="Times New Roman"/>
-        </w:rPr>
-      </w:pPr>
-      <w:r>
-        <w:rPr>
-          <w:rFonts w:ascii="Times New Roman" w:hAnsi="Times New Roman" w:cs="Times New Roman"/>
-        </w:rPr>
-        <w:t xml:space="preserve">   - Asegúrese de tener acceso a Microsoft Authenticator para la autenticación del correo electrónico</w:t>
-      </w:r>
-      <w:r>
-        <w:rPr>
-          <w:rFonts w:ascii="Times New Roman" w:hAnsi="Times New Roman" w:cs="Times New Roman"/>
-        </w:rPr>
-        <w:t xml:space="preserve"> como se muestra en el gráfico </w:t>
-      </w:r>
-      <w:r>
-        <w:rPr>
-          <w:rFonts w:ascii="Times New Roman" w:hAnsi="Times New Roman" w:cs="Times New Roman"/>
-        </w:rPr>
-        <w:t>4</w:t>
-      </w:r>
-      <w:r>
-        <w:rPr>
-          <w:rFonts w:ascii="Times New Roman" w:hAnsi="Times New Roman" w:cs="Times New Roman"/>
-        </w:rPr>
-        <w:t>.</w:t>
-      </w:r>
-    </w:p>
-    <w:p>
-      <w:pPr>
-        <w:keepNext/>
-        <w:spacing w:line="360" w:lineRule="auto"/>
-        <w:jc w:val="center"/>
-        <w:rPr>
-          <w:rFonts w:ascii="Times New Roman" w:hAnsi="Times New Roman" w:cs="Times New Roman"/>
-        </w:rPr>
-      </w:pPr>
-      <w:r>
-        <w:rPr>
-          <w:rFonts w:ascii="Times New Roman" w:hAnsi="Times New Roman" w:cs="Times New Roman"/>
-          <w:noProof/>
-          <w14:ligatures w14:val="standardContextual"/>
-        </w:rPr>
-        <w:drawing>
-          <wp:inline distT="0" distB="0" distL="0" distR="0" wp14:anchorId="3A772CBA" wp14:editId="53D13A7C">
-            <wp:extent cx="1896745" cy="3072365"/>
-            <wp:effectExtent l="0" t="0" r="8255" b="0"/>
-            <wp:docPr id="1906446840" name="Imagen 1"/>
-            <wp:cNvGraphicFramePr>
-              <a:graphicFrameLocks xmlns:a="http://schemas.openxmlformats.org/drawingml/2006/main" noChangeAspect="1"/>
-            </wp:cNvGraphicFramePr>
-            <a:graphic xmlns:a="http://schemas.openxmlformats.org/drawingml/2006/main">
-              <a:graphicData uri="http://schemas.openxmlformats.org/drawingml/2006/picture">
-                <pic:pic xmlns:pic="http://schemas.openxmlformats.org/drawingml/2006/picture">
-                  <pic:nvPicPr>
-                    <pic:cNvPr id="1906446840" name=""/>
-                    <pic:cNvPicPr/>
-                  </pic:nvPicPr>
-                  <pic:blipFill>
-                    <a:blip r:embed="rId13"/>
-                    <a:stretch>
-                      <a:fillRect/>
-                    </a:stretch>
-                  </pic:blipFill>
-                  <pic:spPr>
-                    <a:xfrm>
-                      <a:off x="0" y="0"/>
-                      <a:ext cx="1902142" cy="3081107"/>
-                    </a:xfrm>
-                    <a:prstGeom prst="rect">
-                      <a:avLst/>
-                    </a:prstGeom>
-                  </pic:spPr>
-                </pic:pic>
-              </a:graphicData>
-            </a:graphic>
-          </wp:inline>
-        </w:drawing>
-      </w:r>
-    </w:p>
-    <w:p>
-      <w:pPr>
-        <w:pStyle w:val="Descripcin"/>
-        <w:spacing w:line="360" w:lineRule="auto"/>
-        <w:jc w:val="center"/>
-        <w:rPr>
-          <w:rFonts w:ascii="Times New Roman" w:hAnsi="Times New Roman" w:cs="Times New Roman"/>
-        </w:rPr>
-      </w:pPr>
-      <w:bookmarkStart w:id="9" w:name="_Toc173848198"/>
-      <w:r>
-        <w:rPr>
-          <w:rFonts w:ascii="Times New Roman" w:hAnsi="Times New Roman" w:cs="Times New Roman"/>
-        </w:rPr>
-        <w:t xml:space="preserve">Gráfico </w:t>
-      </w:r>
-      <w:r>
-        <w:rPr>
-          <w:rFonts w:ascii="Times New Roman" w:hAnsi="Times New Roman" w:cs="Times New Roman"/>
-        </w:rPr>
-        <w:fldChar w:fldCharType="begin"/>
-      </w:r>
-      <w:r>
-        <w:rPr>
-          <w:rFonts w:ascii="Times New Roman" w:hAnsi="Times New Roman" w:cs="Times New Roman"/>
-        </w:rPr>
-        <w:instrText xml:space="preserve"> SEQ Gráfico \* ARABIC </w:instrText>
-      </w:r>
-      <w:r>
-        <w:rPr>
-          <w:rFonts w:ascii="Times New Roman" w:hAnsi="Times New Roman" w:cs="Times New Roman"/>
-        </w:rPr>
-        <w:fldChar w:fldCharType="separate"/>
-      </w:r>
-      <w:r>
-        <w:rPr>
-          <w:rFonts w:ascii="Times New Roman" w:hAnsi="Times New Roman" w:cs="Times New Roman"/>
-          <w:noProof/>
-        </w:rPr>
-        <w:t>4</w:t>
-      </w:r>
-      <w:r>
-        <w:rPr>
-          <w:rFonts w:ascii="Times New Roman" w:hAnsi="Times New Roman" w:cs="Times New Roman"/>
-        </w:rPr>
-        <w:fldChar w:fldCharType="end"/>
-      </w:r>
-      <w:r>
-        <w:rPr>
-          <w:rFonts w:ascii="Times New Roman" w:hAnsi="Times New Roman" w:cs="Times New Roman"/>
-        </w:rPr>
-        <w:t xml:space="preserve"> Cuenta de correo en Microsoft Authenticator</w:t>
+        <w:pStyle w:val="Ttulo4"/>
+        <w:spacing w:line="360" w:lineRule="auto"/>
+        <w:rPr>
+          <w:rFonts w:ascii="Times New Roman" w:hAnsi="Times New Roman" w:cs="Times New Roman"/>
+        </w:rPr>
+      </w:pPr>
+      <w:bookmarkStart w:id="9" w:name="_Toc181018710"/>
+      <w:r>
+        <w:rPr>
+          <w:rFonts w:ascii="Times New Roman" w:hAnsi="Times New Roman" w:cs="Times New Roman"/>
+        </w:rPr>
+        <w:t>Instrucciones de Uso</w:t>
       </w:r>
       <w:bookmarkEnd w:id="9"/>
-    </w:p>
-    <w:p>
-      <w:pPr>
-        <w:spacing w:line="360" w:lineRule="auto"/>
-        <w:rPr>
-          <w:rFonts w:ascii="Times New Roman" w:hAnsi="Times New Roman" w:cs="Times New Roman"/>
-        </w:rPr>
-      </w:pPr>
-    </w:p>
-    <w:p>
-      <w:pPr>
-        <w:spacing w:line="360" w:lineRule="auto"/>
-        <w:rPr>
-          <w:rFonts w:ascii="Times New Roman" w:eastAsiaTheme="majorEastAsia" w:hAnsi="Times New Roman" w:cs="Times New Roman"/>
-          <w:i/>
-          <w:iCs/>
-          <w:color w:val="0F4761" w:themeColor="accent1" w:themeShade="BF"/>
-        </w:rPr>
-      </w:pPr>
-      <w:r>
-        <w:rPr>
-          <w:rFonts w:ascii="Times New Roman" w:hAnsi="Times New Roman" w:cs="Times New Roman"/>
-        </w:rPr>
-        <w:br w:type="page"/>
-      </w:r>
-    </w:p>
-    <w:p>
-      <w:pPr>
-        <w:pStyle w:val="Ttulo4"/>
-        <w:spacing w:line="360" w:lineRule="auto"/>
-        <w:rPr>
-          <w:rFonts w:ascii="Times New Roman" w:hAnsi="Times New Roman" w:cs="Times New Roman"/>
-        </w:rPr>
-      </w:pPr>
-      <w:bookmarkStart w:id="10" w:name="_Toc173848193"/>
-      <w:r>
-        <w:rPr>
-          <w:rFonts w:ascii="Times New Roman" w:hAnsi="Times New Roman" w:cs="Times New Roman"/>
-        </w:rPr>
-        <w:lastRenderedPageBreak/>
-        <w:t>Instrucciones de Uso</w:t>
-      </w:r>
-      <w:bookmarkEnd w:id="10"/>
     </w:p>
     <w:p>
       <w:pPr>
@@ -3456,14 +3163,6 @@
           <w:rFonts w:ascii="Times New Roman" w:hAnsi="Times New Roman" w:cs="Times New Roman"/>
         </w:rPr>
       </w:pPr>
-    </w:p>
-    <w:p>
-      <w:pPr>
-        <w:spacing w:line="360" w:lineRule="auto"/>
-        <w:rPr>
-          <w:rFonts w:ascii="Times New Roman" w:hAnsi="Times New Roman" w:cs="Times New Roman"/>
-        </w:rPr>
-      </w:pPr>
       <w:r>
         <w:rPr>
           <w:rFonts w:ascii="Times New Roman" w:hAnsi="Times New Roman" w:cs="Times New Roman"/>
@@ -3536,7 +3235,7 @@
         <w:rPr>
           <w:rFonts w:ascii="Times New Roman" w:hAnsi="Times New Roman" w:cs="Times New Roman"/>
         </w:rPr>
-        <w:t>5</w:t>
+        <w:t>4</w:t>
       </w:r>
     </w:p>
     <w:p>
@@ -3615,7 +3314,7 @@
                     <pic:cNvPicPr/>
                   </pic:nvPicPr>
                   <pic:blipFill>
-                    <a:blip r:embed="rId14"/>
+                    <a:blip r:embed="rId13"/>
                     <a:stretch>
                       <a:fillRect/>
                     </a:stretch>
@@ -3645,7 +3344,7 @@
           <w:rFonts w:ascii="Times New Roman" w:hAnsi="Times New Roman" w:cs="Times New Roman"/>
         </w:rPr>
       </w:pPr>
-      <w:bookmarkStart w:id="11" w:name="_Toc173848199"/>
+      <w:bookmarkStart w:id="10" w:name="_Toc181018715"/>
       <w:r>
         <w:rPr>
           <w:rFonts w:ascii="Times New Roman" w:hAnsi="Times New Roman" w:cs="Times New Roman"/>
@@ -3675,46 +3374,46 @@
           <w:rFonts w:ascii="Times New Roman" w:hAnsi="Times New Roman" w:cs="Times New Roman"/>
           <w:noProof/>
         </w:rPr>
+        <w:t>4</w:t>
+      </w:r>
+      <w:r>
+        <w:rPr>
+          <w:rFonts w:ascii="Times New Roman" w:hAnsi="Times New Roman" w:cs="Times New Roman"/>
+        </w:rPr>
+        <w:fldChar w:fldCharType="end"/>
+      </w:r>
+      <w:r>
+        <w:rPr>
+          <w:rFonts w:ascii="Times New Roman" w:hAnsi="Times New Roman" w:cs="Times New Roman"/>
+        </w:rPr>
+        <w:t xml:space="preserve"> Interfaz de aplicación al abrir</w:t>
+      </w:r>
+      <w:bookmarkEnd w:id="10"/>
+    </w:p>
+    <w:p>
+      <w:pPr>
+        <w:spacing w:line="360" w:lineRule="auto"/>
+        <w:rPr>
+          <w:rFonts w:ascii="Times New Roman" w:hAnsi="Times New Roman" w:cs="Times New Roman"/>
+        </w:rPr>
+      </w:pPr>
+      <w:r>
+        <w:rPr>
+          <w:rFonts w:ascii="Times New Roman" w:hAnsi="Times New Roman" w:cs="Times New Roman"/>
+        </w:rPr>
+        <w:t>- Ingrese el código en la caja de texto al lado izquierdo de “Enviar”</w:t>
+      </w:r>
+      <w:r>
+        <w:rPr>
+          <w:rFonts w:ascii="Times New Roman" w:hAnsi="Times New Roman" w:cs="Times New Roman"/>
+        </w:rPr>
+        <w:t xml:space="preserve"> y una vez ingresado presione el botón “Enviar”, una vez realizado este proceso se habilitará el botón “Iniciar” como se puede ver en el gráfico </w:t>
+      </w:r>
+      <w:r>
+        <w:rPr>
+          <w:rFonts w:ascii="Times New Roman" w:hAnsi="Times New Roman" w:cs="Times New Roman"/>
+        </w:rPr>
         <w:t>5</w:t>
-      </w:r>
-      <w:r>
-        <w:rPr>
-          <w:rFonts w:ascii="Times New Roman" w:hAnsi="Times New Roman" w:cs="Times New Roman"/>
-        </w:rPr>
-        <w:fldChar w:fldCharType="end"/>
-      </w:r>
-      <w:r>
-        <w:rPr>
-          <w:rFonts w:ascii="Times New Roman" w:hAnsi="Times New Roman" w:cs="Times New Roman"/>
-        </w:rPr>
-        <w:t xml:space="preserve"> Interfaz de aplicación al abrir</w:t>
-      </w:r>
-      <w:bookmarkEnd w:id="11"/>
-    </w:p>
-    <w:p>
-      <w:pPr>
-        <w:spacing w:line="360" w:lineRule="auto"/>
-        <w:rPr>
-          <w:rFonts w:ascii="Times New Roman" w:hAnsi="Times New Roman" w:cs="Times New Roman"/>
-        </w:rPr>
-      </w:pPr>
-      <w:r>
-        <w:rPr>
-          <w:rFonts w:ascii="Times New Roman" w:hAnsi="Times New Roman" w:cs="Times New Roman"/>
-        </w:rPr>
-        <w:t>- Ingrese el código en la caja de texto al lado izquierdo de “Enviar”</w:t>
-      </w:r>
-      <w:r>
-        <w:rPr>
-          <w:rFonts w:ascii="Times New Roman" w:hAnsi="Times New Roman" w:cs="Times New Roman"/>
-        </w:rPr>
-        <w:t xml:space="preserve"> y una vez ingresado presione el botón “Enviar”, una vez realizado este proceso se habilitará el botón “Iniciar” como se puede ver en el gráfico </w:t>
-      </w:r>
-      <w:r>
-        <w:rPr>
-          <w:rFonts w:ascii="Times New Roman" w:hAnsi="Times New Roman" w:cs="Times New Roman"/>
-        </w:rPr>
-        <w:t>6</w:t>
       </w:r>
       <w:r>
         <w:rPr>
@@ -3754,7 +3453,7 @@
                     <pic:cNvPicPr/>
                   </pic:nvPicPr>
                   <pic:blipFill>
-                    <a:blip r:embed="rId15"/>
+                    <a:blip r:embed="rId14"/>
                     <a:stretch>
                       <a:fillRect/>
                     </a:stretch>
@@ -3784,7 +3483,7 @@
           <w:rFonts w:ascii="Times New Roman" w:hAnsi="Times New Roman" w:cs="Times New Roman"/>
         </w:rPr>
       </w:pPr>
-      <w:bookmarkStart w:id="12" w:name="_Toc173848200"/>
+      <w:bookmarkStart w:id="11" w:name="_Toc181018716"/>
       <w:r>
         <w:rPr>
           <w:rFonts w:ascii="Times New Roman" w:hAnsi="Times New Roman" w:cs="Times New Roman"/>
@@ -3814,7 +3513,7 @@
           <w:rFonts w:ascii="Times New Roman" w:hAnsi="Times New Roman" w:cs="Times New Roman"/>
           <w:noProof/>
         </w:rPr>
-        <w:t>6</w:t>
+        <w:t>5</w:t>
       </w:r>
       <w:r>
         <w:rPr>
@@ -3828,7 +3527,7 @@
         </w:rPr>
         <w:t xml:space="preserve"> Clave de inicio validada</w:t>
       </w:r>
-      <w:bookmarkEnd w:id="12"/>
+      <w:bookmarkEnd w:id="11"/>
     </w:p>
     <w:p>
       <w:pPr>
@@ -3853,16 +3552,16 @@
           <w:b/>
           <w:bCs/>
         </w:rPr>
-        <w:t>Paso 3: Autenticación del Correo</w:t>
-      </w:r>
-    </w:p>
-    <w:p>
-      <w:pPr>
-        <w:spacing w:line="360" w:lineRule="auto"/>
-        <w:rPr>
-          <w:rFonts w:ascii="Times New Roman" w:hAnsi="Times New Roman" w:cs="Times New Roman"/>
-        </w:rPr>
-      </w:pPr>
+        <w:t xml:space="preserve">Paso 3: </w:t>
+      </w:r>
+      <w:r>
+        <w:rPr>
+          <w:rFonts w:ascii="Times New Roman" w:hAnsi="Times New Roman" w:cs="Times New Roman"/>
+          <w:b/>
+          <w:bCs/>
+        </w:rPr>
+        <w:t xml:space="preserve">Ejecución de la aplicación </w:t>
+      </w:r>
     </w:p>
     <w:p>
       <w:pPr>
@@ -3896,52 +3595,251 @@
         <w:rPr>
           <w:rFonts w:ascii="Times New Roman" w:hAnsi="Times New Roman" w:cs="Times New Roman"/>
         </w:rPr>
-        <w:t>H</w:t>
-      </w:r>
-      <w:r>
-        <w:rPr>
-          <w:rFonts w:ascii="Times New Roman" w:hAnsi="Times New Roman" w:cs="Times New Roman"/>
-        </w:rPr>
-        <w:t>aga clic en el botón "Iniciar" en la interfaz de la aplicación.</w:t>
-      </w:r>
-    </w:p>
-    <w:p>
-      <w:pPr>
-        <w:spacing w:line="360" w:lineRule="auto"/>
-        <w:ind w:left="705"/>
-        <w:rPr>
-          <w:rFonts w:ascii="Times New Roman" w:hAnsi="Times New Roman" w:cs="Times New Roman"/>
-        </w:rPr>
-      </w:pPr>
-      <w:r>
-        <w:rPr>
-          <w:rFonts w:ascii="Times New Roman" w:hAnsi="Times New Roman" w:cs="Times New Roman"/>
-        </w:rPr>
-        <w:t xml:space="preserve">- Posterior a presionar iniciar la aplicación abrirá automáticamente el navegador hacia la página donde se </w:t>
-      </w:r>
-      <w:r>
-        <w:rPr>
-          <w:rFonts w:ascii="Times New Roman" w:hAnsi="Times New Roman" w:cs="Times New Roman"/>
-        </w:rPr>
-        <w:t>autenticará</w:t>
-      </w:r>
-      <w:r>
-        <w:rPr>
-          <w:rFonts w:ascii="Times New Roman" w:hAnsi="Times New Roman" w:cs="Times New Roman"/>
-        </w:rPr>
-        <w:t xml:space="preserve"> el correo, la misma se puede ver en la gráfica </w:t>
-      </w:r>
-      <w:r>
-        <w:rPr>
-          <w:rFonts w:ascii="Times New Roman" w:hAnsi="Times New Roman" w:cs="Times New Roman"/>
-        </w:rPr>
-        <w:t>7</w:t>
-      </w:r>
-      <w:r>
-        <w:rPr>
-          <w:rFonts w:ascii="Times New Roman" w:hAnsi="Times New Roman" w:cs="Times New Roman"/>
-        </w:rPr>
-        <w:t>, esta solicitará un código el cual se encuentra dentro de la interfaz de la aplicación</w:t>
+        <w:t>C</w:t>
+      </w:r>
+      <w:r>
+        <w:rPr>
+          <w:rFonts w:ascii="Times New Roman" w:hAnsi="Times New Roman" w:cs="Times New Roman"/>
+        </w:rPr>
+        <w:t>lic en el botón "Iniciar" en la interfaz de la aplicación.</w:t>
+      </w:r>
+      <w:r>
+        <w:rPr>
+          <w:rFonts w:ascii="Times New Roman" w:hAnsi="Times New Roman" w:cs="Times New Roman"/>
+        </w:rPr>
+        <w:t xml:space="preserve"> </w:t>
+      </w:r>
+      <w:r>
+        <w:rPr>
+          <w:rFonts w:ascii="Times New Roman" w:hAnsi="Times New Roman" w:cs="Times New Roman"/>
+        </w:rPr>
+        <w:t>(</w:t>
+      </w:r>
+      <w:r>
+        <w:rPr>
+          <w:rFonts w:ascii="Times New Roman" w:hAnsi="Times New Roman" w:cs="Times New Roman"/>
+        </w:rPr>
+        <w:t>La primera vez que se ejecuta la aplicación es necesario presionar el botón de enviar una vez sin proporcionar clave para generar la misma e ingresarla en un segundo envío</w:t>
+      </w:r>
+      <w:r>
+        <w:rPr>
+          <w:rFonts w:ascii="Times New Roman" w:hAnsi="Times New Roman" w:cs="Times New Roman"/>
+        </w:rPr>
+        <w:t>,</w:t>
+      </w:r>
+      <w:r>
+        <w:rPr>
+          <w:rFonts w:ascii="Times New Roman" w:hAnsi="Times New Roman" w:cs="Times New Roman"/>
+        </w:rPr>
+        <w:t xml:space="preserve"> </w:t>
+      </w:r>
+      <w:r>
+        <w:rPr>
+          <w:rFonts w:ascii="Times New Roman" w:hAnsi="Times New Roman" w:cs="Times New Roman"/>
+        </w:rPr>
+        <w:t>u</w:t>
+      </w:r>
+      <w:r>
+        <w:rPr>
+          <w:rFonts w:ascii="Times New Roman" w:hAnsi="Times New Roman" w:cs="Times New Roman"/>
+        </w:rPr>
+        <w:t xml:space="preserve">na vez que se </w:t>
+      </w:r>
+      <w:r>
+        <w:rPr>
+          <w:rFonts w:ascii="Times New Roman" w:hAnsi="Times New Roman" w:cs="Times New Roman"/>
+        </w:rPr>
+        <w:t xml:space="preserve">valida esta clave correctamente se debe hacer </w:t>
+      </w:r>
+      <w:r>
+        <w:rPr>
+          <w:rFonts w:ascii="Times New Roman" w:hAnsi="Times New Roman" w:cs="Times New Roman"/>
+        </w:rPr>
+        <w:t>Clic en el botón "Iniciar"</w:t>
+      </w:r>
+      <w:r>
+        <w:rPr>
+          <w:rFonts w:ascii="Times New Roman" w:hAnsi="Times New Roman" w:cs="Times New Roman"/>
+        </w:rPr>
+        <w:t xml:space="preserve"> para que se procesen las facturas y se realice el envío y reporte de estas).</w:t>
+      </w:r>
+    </w:p>
+    <w:p>
+      <w:pPr>
+        <w:spacing w:line="360" w:lineRule="auto"/>
+        <w:rPr>
+          <w:rFonts w:ascii="Times New Roman" w:hAnsi="Times New Roman" w:cs="Times New Roman"/>
+        </w:rPr>
+      </w:pPr>
+      <w:r>
+        <w:rPr>
+          <w:rFonts w:ascii="Times New Roman" w:hAnsi="Times New Roman" w:cs="Times New Roman"/>
+        </w:rPr>
+        <w:t>2. Monitorear la Ejecución:</w:t>
+      </w:r>
+    </w:p>
+    <w:p>
+      <w:pPr>
+        <w:spacing w:line="360" w:lineRule="auto"/>
+        <w:rPr>
+          <w:rFonts w:ascii="Times New Roman" w:hAnsi="Times New Roman" w:cs="Times New Roman"/>
+        </w:rPr>
+      </w:pPr>
+      <w:r>
+        <w:rPr>
+          <w:rFonts w:ascii="Times New Roman" w:hAnsi="Times New Roman" w:cs="Times New Roman"/>
+        </w:rPr>
+        <w:t xml:space="preserve">   - Observe la salida en la interfaz para asegurarse de que el proceso se ejecuta sin errores.</w:t>
+      </w:r>
+    </w:p>
+    <w:p>
+      <w:pPr>
+        <w:spacing w:line="360" w:lineRule="auto"/>
+        <w:rPr>
+          <w:rFonts w:ascii="Times New Roman" w:hAnsi="Times New Roman" w:cs="Times New Roman"/>
+        </w:rPr>
+      </w:pPr>
+      <w:r>
+        <w:rPr>
+          <w:rFonts w:ascii="Times New Roman" w:hAnsi="Times New Roman" w:cs="Times New Roman"/>
+        </w:rPr>
+        <w:t xml:space="preserve">   - La aplicación procesará los archivos, enviará los correos y actualizará las hojas de cálculo.</w:t>
+      </w:r>
+    </w:p>
+    <w:p>
+      <w:pPr>
+        <w:spacing w:line="360" w:lineRule="auto"/>
+        <w:rPr>
+          <w:rFonts w:ascii="Times New Roman" w:hAnsi="Times New Roman" w:cs="Times New Roman"/>
+        </w:rPr>
+      </w:pPr>
+    </w:p>
+    <w:p>
+      <w:pPr>
+        <w:spacing w:line="360" w:lineRule="auto"/>
+        <w:rPr>
+          <w:rFonts w:ascii="Times New Roman" w:hAnsi="Times New Roman" w:cs="Times New Roman"/>
+          <w:b/>
+          <w:bCs/>
+        </w:rPr>
+      </w:pPr>
+      <w:r>
+        <w:rPr>
+          <w:rFonts w:ascii="Times New Roman" w:hAnsi="Times New Roman" w:cs="Times New Roman"/>
+          <w:b/>
+          <w:bCs/>
+        </w:rPr>
+        <w:t xml:space="preserve">Paso </w:t>
+      </w:r>
+      <w:r>
+        <w:rPr>
+          <w:rFonts w:ascii="Times New Roman" w:hAnsi="Times New Roman" w:cs="Times New Roman"/>
+          <w:b/>
+          <w:bCs/>
+        </w:rPr>
+        <w:t>4</w:t>
+      </w:r>
+      <w:r>
+        <w:rPr>
+          <w:rFonts w:ascii="Times New Roman" w:hAnsi="Times New Roman" w:cs="Times New Roman"/>
+          <w:b/>
+          <w:bCs/>
+        </w:rPr>
+        <w:t>: Finalizar la Ejecución</w:t>
+      </w:r>
+    </w:p>
+    <w:p>
+      <w:pPr>
+        <w:spacing w:line="360" w:lineRule="auto"/>
+        <w:rPr>
+          <w:rFonts w:ascii="Times New Roman" w:hAnsi="Times New Roman" w:cs="Times New Roman"/>
+        </w:rPr>
+      </w:pPr>
+    </w:p>
+    <w:p>
+      <w:pPr>
+        <w:spacing w:line="360" w:lineRule="auto"/>
+        <w:rPr>
+          <w:rFonts w:ascii="Times New Roman" w:hAnsi="Times New Roman" w:cs="Times New Roman"/>
+        </w:rPr>
+      </w:pPr>
+      <w:r>
+        <w:rPr>
+          <w:rFonts w:ascii="Times New Roman" w:hAnsi="Times New Roman" w:cs="Times New Roman"/>
+        </w:rPr>
+        <w:t>1. Validar Resultados:</w:t>
+      </w:r>
+    </w:p>
+    <w:p>
+      <w:pPr>
+        <w:spacing w:line="360" w:lineRule="auto"/>
+        <w:rPr>
+          <w:rFonts w:ascii="Times New Roman" w:hAnsi="Times New Roman" w:cs="Times New Roman"/>
+        </w:rPr>
+      </w:pPr>
+      <w:r>
+        <w:rPr>
+          <w:rFonts w:ascii="Times New Roman" w:hAnsi="Times New Roman" w:cs="Times New Roman"/>
+        </w:rPr>
+        <w:t xml:space="preserve">   - Revise la salida para confirmar que todos los procesos se completaron correctamente.</w:t>
+      </w:r>
+    </w:p>
+    <w:p>
+      <w:pPr>
+        <w:spacing w:line="360" w:lineRule="auto"/>
+        <w:rPr>
+          <w:rFonts w:ascii="Times New Roman" w:hAnsi="Times New Roman" w:cs="Times New Roman"/>
+        </w:rPr>
+      </w:pPr>
+      <w:r>
+        <w:rPr>
+          <w:rFonts w:ascii="Times New Roman" w:hAnsi="Times New Roman" w:cs="Times New Roman"/>
+        </w:rPr>
+        <w:t>2. Terminar la Aplicación:</w:t>
+      </w:r>
+    </w:p>
+    <w:p>
+      <w:pPr>
+        <w:spacing w:line="360" w:lineRule="auto"/>
+        <w:rPr>
+          <w:rFonts w:ascii="Times New Roman" w:hAnsi="Times New Roman" w:cs="Times New Roman"/>
+        </w:rPr>
+      </w:pPr>
+      <w:r>
+        <w:rPr>
+          <w:rFonts w:ascii="Times New Roman" w:hAnsi="Times New Roman" w:cs="Times New Roman"/>
+        </w:rPr>
+        <w:t xml:space="preserve">   - Cuando </w:t>
+      </w:r>
+      <w:r>
+        <w:rPr>
+          <w:rFonts w:ascii="Times New Roman" w:hAnsi="Times New Roman" w:cs="Times New Roman"/>
+        </w:rPr>
+        <w:t>la aplicación presente al final de la ejecución</w:t>
+      </w:r>
+      <w:r>
+        <w:rPr>
+          <w:rFonts w:ascii="Times New Roman" w:hAnsi="Times New Roman" w:cs="Times New Roman"/>
+        </w:rPr>
+        <w:t xml:space="preserve"> el mensaje "Finalizando la ejecución de tareas" en la salida, presione el botón "Terminar" para cerrar la aplicación de manera segura</w:t>
+      </w:r>
+      <w:r>
+        <w:rPr>
+          <w:rFonts w:ascii="Times New Roman" w:hAnsi="Times New Roman" w:cs="Times New Roman"/>
+        </w:rPr>
+        <w:t xml:space="preserve"> como se muestra en el gráfico </w:t>
+      </w:r>
+      <w:r>
+        <w:rPr>
+          <w:rFonts w:ascii="Times New Roman" w:hAnsi="Times New Roman" w:cs="Times New Roman"/>
+        </w:rPr>
+        <w:t>6</w:t>
+      </w:r>
+      <w:r>
+        <w:rPr>
+          <w:rFonts w:ascii="Times New Roman" w:hAnsi="Times New Roman" w:cs="Times New Roman"/>
+        </w:rPr>
+        <w:t>.</w:t>
       </w:r>
     </w:p>
     <w:p>
@@ -3959,895 +3857,7 @@
           <w:noProof/>
           <w14:ligatures w14:val="standardContextual"/>
         </w:rPr>
-        <w:drawing>
-          <wp:inline distT="0" distB="0" distL="0" distR="0" wp14:anchorId="668A0DA5" wp14:editId="41A5604A">
-            <wp:extent cx="4974336" cy="3241157"/>
-            <wp:effectExtent l="0" t="0" r="0" b="0"/>
-            <wp:docPr id="1959479391" name="Imagen 1"/>
-            <wp:cNvGraphicFramePr>
-              <a:graphicFrameLocks xmlns:a="http://schemas.openxmlformats.org/drawingml/2006/main" noChangeAspect="1"/>
-            </wp:cNvGraphicFramePr>
-            <a:graphic xmlns:a="http://schemas.openxmlformats.org/drawingml/2006/main">
-              <a:graphicData uri="http://schemas.openxmlformats.org/drawingml/2006/picture">
-                <pic:pic xmlns:pic="http://schemas.openxmlformats.org/drawingml/2006/picture">
-                  <pic:nvPicPr>
-                    <pic:cNvPr id="1959479391" name=""/>
-                    <pic:cNvPicPr/>
-                  </pic:nvPicPr>
-                  <pic:blipFill>
-                    <a:blip r:embed="rId16"/>
-                    <a:stretch>
-                      <a:fillRect/>
-                    </a:stretch>
-                  </pic:blipFill>
-                  <pic:spPr>
-                    <a:xfrm>
-                      <a:off x="0" y="0"/>
-                      <a:ext cx="4982513" cy="3246485"/>
-                    </a:xfrm>
-                    <a:prstGeom prst="rect">
-                      <a:avLst/>
-                    </a:prstGeom>
-                  </pic:spPr>
-                </pic:pic>
-              </a:graphicData>
-            </a:graphic>
-          </wp:inline>
-        </w:drawing>
-      </w:r>
-    </w:p>
-    <w:p>
-      <w:pPr>
-        <w:pStyle w:val="Descripcin"/>
-        <w:spacing w:line="360" w:lineRule="auto"/>
-        <w:jc w:val="center"/>
-        <w:rPr>
-          <w:rFonts w:ascii="Times New Roman" w:hAnsi="Times New Roman" w:cs="Times New Roman"/>
-        </w:rPr>
-      </w:pPr>
-      <w:bookmarkStart w:id="13" w:name="_Toc173848201"/>
-      <w:r>
-        <w:rPr>
-          <w:rFonts w:ascii="Times New Roman" w:hAnsi="Times New Roman" w:cs="Times New Roman"/>
-        </w:rPr>
-        <w:t xml:space="preserve">Gráfico </w:t>
-      </w:r>
-      <w:r>
-        <w:rPr>
-          <w:rFonts w:ascii="Times New Roman" w:hAnsi="Times New Roman" w:cs="Times New Roman"/>
-        </w:rPr>
-        <w:fldChar w:fldCharType="begin"/>
-      </w:r>
-      <w:r>
-        <w:rPr>
-          <w:rFonts w:ascii="Times New Roman" w:hAnsi="Times New Roman" w:cs="Times New Roman"/>
-        </w:rPr>
-        <w:instrText xml:space="preserve"> SEQ Gráfico \* ARABIC </w:instrText>
-      </w:r>
-      <w:r>
-        <w:rPr>
-          <w:rFonts w:ascii="Times New Roman" w:hAnsi="Times New Roman" w:cs="Times New Roman"/>
-        </w:rPr>
-        <w:fldChar w:fldCharType="separate"/>
-      </w:r>
-      <w:r>
-        <w:rPr>
-          <w:rFonts w:ascii="Times New Roman" w:hAnsi="Times New Roman" w:cs="Times New Roman"/>
-          <w:noProof/>
-        </w:rPr>
-        <w:t>7</w:t>
-      </w:r>
-      <w:r>
-        <w:rPr>
-          <w:rFonts w:ascii="Times New Roman" w:hAnsi="Times New Roman" w:cs="Times New Roman"/>
-        </w:rPr>
-        <w:fldChar w:fldCharType="end"/>
-      </w:r>
-      <w:r>
-        <w:rPr>
-          <w:rFonts w:ascii="Times New Roman" w:hAnsi="Times New Roman" w:cs="Times New Roman"/>
-        </w:rPr>
-        <w:t xml:space="preserve"> Autenticación de Correo</w:t>
-      </w:r>
-      <w:bookmarkEnd w:id="13"/>
-    </w:p>
-    <w:p>
-      <w:pPr>
-        <w:spacing w:line="360" w:lineRule="auto"/>
-        <w:ind w:left="705"/>
-        <w:rPr>
-          <w:rFonts w:ascii="Times New Roman" w:hAnsi="Times New Roman" w:cs="Times New Roman"/>
-        </w:rPr>
-      </w:pPr>
-      <w:r>
-        <w:rPr>
-          <w:rFonts w:ascii="Times New Roman" w:hAnsi="Times New Roman" w:cs="Times New Roman"/>
-        </w:rPr>
-        <w:t xml:space="preserve">-  Una vez ingresado el código se presiona siguiente </w:t>
-      </w:r>
-      <w:r>
-        <w:rPr>
-          <w:rFonts w:ascii="Times New Roman" w:hAnsi="Times New Roman" w:cs="Times New Roman"/>
-        </w:rPr>
-        <w:t xml:space="preserve">hasta que aparezca la selección de la cuenta de correo (Ver gráfico </w:t>
-      </w:r>
-      <w:r>
-        <w:rPr>
-          <w:rFonts w:ascii="Times New Roman" w:hAnsi="Times New Roman" w:cs="Times New Roman"/>
-        </w:rPr>
-        <w:t>8</w:t>
-      </w:r>
-      <w:r>
-        <w:rPr>
-          <w:rFonts w:ascii="Times New Roman" w:hAnsi="Times New Roman" w:cs="Times New Roman"/>
-        </w:rPr>
-        <w:t xml:space="preserve">) la cual se debe seleccionar o en caso de ser la primera vez que se ingresa se debe presionar Usar otra cuenta e ingresar el correo: </w:t>
-      </w:r>
-      <w:hyperlink r:id="rId17" w:history="1">
-        <w:r>
-          <w:rPr>
-            <w:rStyle w:val="Hipervnculo"/>
-            <w:rFonts w:ascii="Times New Roman" w:hAnsi="Times New Roman" w:cs="Times New Roman"/>
-          </w:rPr>
-          <w:t>facturas_gpf@outlook.com</w:t>
-        </w:r>
-      </w:hyperlink>
-    </w:p>
-    <w:p>
-      <w:pPr>
-        <w:spacing w:line="360" w:lineRule="auto"/>
-        <w:ind w:left="705"/>
-        <w:rPr>
-          <w:rFonts w:ascii="Times New Roman" w:hAnsi="Times New Roman" w:cs="Times New Roman"/>
-        </w:rPr>
-      </w:pPr>
-    </w:p>
-    <w:p>
-      <w:pPr>
-        <w:keepNext/>
-        <w:spacing w:line="360" w:lineRule="auto"/>
-        <w:jc w:val="center"/>
-        <w:rPr>
-          <w:rFonts w:ascii="Times New Roman" w:hAnsi="Times New Roman" w:cs="Times New Roman"/>
-        </w:rPr>
-      </w:pPr>
-      <w:r>
-        <w:rPr>
-          <w:rFonts w:ascii="Times New Roman" w:hAnsi="Times New Roman" w:cs="Times New Roman"/>
-          <w:noProof/>
-          <w14:ligatures w14:val="standardContextual"/>
-        </w:rPr>
         <w:lastRenderedPageBreak/>
-        <w:drawing>
-          <wp:inline distT="0" distB="0" distL="0" distR="0" wp14:anchorId="77399F3C" wp14:editId="5D3C5758">
-            <wp:extent cx="2619756" cy="3493008"/>
-            <wp:effectExtent l="0" t="0" r="9525" b="0"/>
-            <wp:docPr id="800863226" name="Imagen 1" descr="Interfaz de usuario gráfica, Texto&#10;&#10;Descripción generada automáticamente"/>
-            <wp:cNvGraphicFramePr>
-              <a:graphicFrameLocks xmlns:a="http://schemas.openxmlformats.org/drawingml/2006/main" noChangeAspect="1"/>
-            </wp:cNvGraphicFramePr>
-            <a:graphic xmlns:a="http://schemas.openxmlformats.org/drawingml/2006/main">
-              <a:graphicData uri="http://schemas.openxmlformats.org/drawingml/2006/picture">
-                <pic:pic xmlns:pic="http://schemas.openxmlformats.org/drawingml/2006/picture">
-                  <pic:nvPicPr>
-                    <pic:cNvPr id="800863226" name="Imagen 1" descr="Interfaz de usuario gráfica, Texto&#10;&#10;Descripción generada automáticamente"/>
-                    <pic:cNvPicPr/>
-                  </pic:nvPicPr>
-                  <pic:blipFill>
-                    <a:blip r:embed="rId18"/>
-                    <a:stretch>
-                      <a:fillRect/>
-                    </a:stretch>
-                  </pic:blipFill>
-                  <pic:spPr>
-                    <a:xfrm>
-                      <a:off x="0" y="0"/>
-                      <a:ext cx="2625297" cy="3500396"/>
-                    </a:xfrm>
-                    <a:prstGeom prst="rect">
-                      <a:avLst/>
-                    </a:prstGeom>
-                  </pic:spPr>
-                </pic:pic>
-              </a:graphicData>
-            </a:graphic>
-          </wp:inline>
-        </w:drawing>
-      </w:r>
-    </w:p>
-    <w:p>
-      <w:pPr>
-        <w:pStyle w:val="Descripcin"/>
-        <w:spacing w:line="360" w:lineRule="auto"/>
-        <w:jc w:val="center"/>
-        <w:rPr>
-          <w:rFonts w:ascii="Times New Roman" w:hAnsi="Times New Roman" w:cs="Times New Roman"/>
-        </w:rPr>
-      </w:pPr>
-      <w:bookmarkStart w:id="14" w:name="_Toc173848202"/>
-      <w:r>
-        <w:rPr>
-          <w:rFonts w:ascii="Times New Roman" w:hAnsi="Times New Roman" w:cs="Times New Roman"/>
-        </w:rPr>
-        <w:t xml:space="preserve">Gráfico </w:t>
-      </w:r>
-      <w:r>
-        <w:rPr>
-          <w:rFonts w:ascii="Times New Roman" w:hAnsi="Times New Roman" w:cs="Times New Roman"/>
-        </w:rPr>
-        <w:fldChar w:fldCharType="begin"/>
-      </w:r>
-      <w:r>
-        <w:rPr>
-          <w:rFonts w:ascii="Times New Roman" w:hAnsi="Times New Roman" w:cs="Times New Roman"/>
-        </w:rPr>
-        <w:instrText xml:space="preserve"> SEQ Gráfico \* ARABIC </w:instrText>
-      </w:r>
-      <w:r>
-        <w:rPr>
-          <w:rFonts w:ascii="Times New Roman" w:hAnsi="Times New Roman" w:cs="Times New Roman"/>
-        </w:rPr>
-        <w:fldChar w:fldCharType="separate"/>
-      </w:r>
-      <w:r>
-        <w:rPr>
-          <w:rFonts w:ascii="Times New Roman" w:hAnsi="Times New Roman" w:cs="Times New Roman"/>
-          <w:noProof/>
-        </w:rPr>
-        <w:t>8</w:t>
-      </w:r>
-      <w:r>
-        <w:rPr>
-          <w:rFonts w:ascii="Times New Roman" w:hAnsi="Times New Roman" w:cs="Times New Roman"/>
-        </w:rPr>
-        <w:fldChar w:fldCharType="end"/>
-      </w:r>
-      <w:r>
-        <w:rPr>
-          <w:rFonts w:ascii="Times New Roman" w:hAnsi="Times New Roman" w:cs="Times New Roman"/>
-        </w:rPr>
-        <w:t xml:space="preserve"> Selección de cuenta al autenticar correo</w:t>
-      </w:r>
-      <w:bookmarkEnd w:id="14"/>
-    </w:p>
-    <w:p>
-      <w:pPr>
-        <w:spacing w:line="360" w:lineRule="auto"/>
-        <w:rPr>
-          <w:rFonts w:ascii="Times New Roman" w:hAnsi="Times New Roman" w:cs="Times New Roman"/>
-        </w:rPr>
-      </w:pPr>
-    </w:p>
-    <w:p>
-      <w:pPr>
-        <w:spacing w:line="360" w:lineRule="auto"/>
-        <w:ind w:left="708"/>
-        <w:rPr>
-          <w:rFonts w:ascii="Times New Roman" w:hAnsi="Times New Roman" w:cs="Times New Roman"/>
-        </w:rPr>
-      </w:pPr>
-      <w:r>
-        <w:rPr>
-          <w:rFonts w:ascii="Times New Roman" w:hAnsi="Times New Roman" w:cs="Times New Roman"/>
-        </w:rPr>
-        <w:t xml:space="preserve">- Una vez seleccionado o ingresado el correo se debe presionar siguiente hasta que se muestre la pantalla de la gráfica </w:t>
-      </w:r>
-      <w:r>
-        <w:rPr>
-          <w:rFonts w:ascii="Times New Roman" w:hAnsi="Times New Roman" w:cs="Times New Roman"/>
-        </w:rPr>
-        <w:t>9</w:t>
-      </w:r>
-      <w:r>
-        <w:rPr>
-          <w:rFonts w:ascii="Times New Roman" w:hAnsi="Times New Roman" w:cs="Times New Roman"/>
-        </w:rPr>
-        <w:t xml:space="preserve"> y se presiona “</w:t>
-      </w:r>
-      <w:proofErr w:type="spellStart"/>
-      <w:r>
-        <w:rPr>
-          <w:rFonts w:ascii="Times New Roman" w:hAnsi="Times New Roman" w:cs="Times New Roman"/>
-        </w:rPr>
-        <w:t>Send</w:t>
-      </w:r>
-      <w:proofErr w:type="spellEnd"/>
-      <w:r>
-        <w:rPr>
-          <w:rFonts w:ascii="Times New Roman" w:hAnsi="Times New Roman" w:cs="Times New Roman"/>
-        </w:rPr>
-        <w:t xml:space="preserve"> </w:t>
-      </w:r>
-      <w:proofErr w:type="spellStart"/>
-      <w:r>
-        <w:rPr>
-          <w:rFonts w:ascii="Times New Roman" w:hAnsi="Times New Roman" w:cs="Times New Roman"/>
-        </w:rPr>
-        <w:t>Notification</w:t>
-      </w:r>
-      <w:proofErr w:type="spellEnd"/>
-      <w:r>
-        <w:rPr>
-          <w:rFonts w:ascii="Times New Roman" w:hAnsi="Times New Roman" w:cs="Times New Roman"/>
-        </w:rPr>
-        <w:t xml:space="preserve">” esto nos mostrará un número en el navegador que se debe validar en la aplicación móvil Microsoft Authenticator como se muestra en la gráfica </w:t>
-      </w:r>
-      <w:r>
-        <w:rPr>
-          <w:rFonts w:ascii="Times New Roman" w:hAnsi="Times New Roman" w:cs="Times New Roman"/>
-        </w:rPr>
-        <w:t>10</w:t>
-      </w:r>
-      <w:r>
-        <w:rPr>
-          <w:rFonts w:ascii="Times New Roman" w:hAnsi="Times New Roman" w:cs="Times New Roman"/>
-        </w:rPr>
-        <w:t>.</w:t>
-      </w:r>
-    </w:p>
-    <w:p>
-      <w:pPr>
-        <w:keepNext/>
-        <w:spacing w:line="360" w:lineRule="auto"/>
-        <w:jc w:val="center"/>
-        <w:rPr>
-          <w:rFonts w:ascii="Times New Roman" w:hAnsi="Times New Roman" w:cs="Times New Roman"/>
-        </w:rPr>
-      </w:pPr>
-      <w:r>
-        <w:rPr>
-          <w:rFonts w:ascii="Times New Roman" w:hAnsi="Times New Roman" w:cs="Times New Roman"/>
-          <w:noProof/>
-          <w14:ligatures w14:val="standardContextual"/>
-        </w:rPr>
-        <w:drawing>
-          <wp:inline distT="0" distB="0" distL="0" distR="0" wp14:anchorId="79FCCCC0" wp14:editId="57FE84B1">
-            <wp:extent cx="3255264" cy="3051810"/>
-            <wp:effectExtent l="0" t="0" r="2540" b="0"/>
-            <wp:docPr id="1967343896" name="Imagen 1" descr="Interfaz de usuario gráfica, Texto&#10;&#10;Descripción generada automáticamente"/>
-            <wp:cNvGraphicFramePr>
-              <a:graphicFrameLocks xmlns:a="http://schemas.openxmlformats.org/drawingml/2006/main" noChangeAspect="1"/>
-            </wp:cNvGraphicFramePr>
-            <a:graphic xmlns:a="http://schemas.openxmlformats.org/drawingml/2006/main">
-              <a:graphicData uri="http://schemas.openxmlformats.org/drawingml/2006/picture">
-                <pic:pic xmlns:pic="http://schemas.openxmlformats.org/drawingml/2006/picture">
-                  <pic:nvPicPr>
-                    <pic:cNvPr id="1967343896" name="Imagen 1" descr="Interfaz de usuario gráfica, Texto&#10;&#10;Descripción generada automáticamente"/>
-                    <pic:cNvPicPr/>
-                  </pic:nvPicPr>
-                  <pic:blipFill>
-                    <a:blip r:embed="rId19"/>
-                    <a:stretch>
-                      <a:fillRect/>
-                    </a:stretch>
-                  </pic:blipFill>
-                  <pic:spPr>
-                    <a:xfrm>
-                      <a:off x="0" y="0"/>
-                      <a:ext cx="3262277" cy="3058384"/>
-                    </a:xfrm>
-                    <a:prstGeom prst="rect">
-                      <a:avLst/>
-                    </a:prstGeom>
-                  </pic:spPr>
-                </pic:pic>
-              </a:graphicData>
-            </a:graphic>
-          </wp:inline>
-        </w:drawing>
-      </w:r>
-    </w:p>
-    <w:p>
-      <w:pPr>
-        <w:pStyle w:val="Descripcin"/>
-        <w:spacing w:line="360" w:lineRule="auto"/>
-        <w:jc w:val="center"/>
-        <w:rPr>
-          <w:rFonts w:ascii="Times New Roman" w:hAnsi="Times New Roman" w:cs="Times New Roman"/>
-        </w:rPr>
-      </w:pPr>
-      <w:bookmarkStart w:id="15" w:name="_Toc173848203"/>
-      <w:r>
-        <w:rPr>
-          <w:rFonts w:ascii="Times New Roman" w:hAnsi="Times New Roman" w:cs="Times New Roman"/>
-        </w:rPr>
-        <w:t xml:space="preserve">Gráfico </w:t>
-      </w:r>
-      <w:r>
-        <w:rPr>
-          <w:rFonts w:ascii="Times New Roman" w:hAnsi="Times New Roman" w:cs="Times New Roman"/>
-        </w:rPr>
-        <w:fldChar w:fldCharType="begin"/>
-      </w:r>
-      <w:r>
-        <w:rPr>
-          <w:rFonts w:ascii="Times New Roman" w:hAnsi="Times New Roman" w:cs="Times New Roman"/>
-        </w:rPr>
-        <w:instrText xml:space="preserve"> SEQ Gráfico \* ARABIC </w:instrText>
-      </w:r>
-      <w:r>
-        <w:rPr>
-          <w:rFonts w:ascii="Times New Roman" w:hAnsi="Times New Roman" w:cs="Times New Roman"/>
-        </w:rPr>
-        <w:fldChar w:fldCharType="separate"/>
-      </w:r>
-      <w:r>
-        <w:rPr>
-          <w:rFonts w:ascii="Times New Roman" w:hAnsi="Times New Roman" w:cs="Times New Roman"/>
-          <w:noProof/>
-        </w:rPr>
-        <w:t>9</w:t>
-      </w:r>
-      <w:r>
-        <w:rPr>
-          <w:rFonts w:ascii="Times New Roman" w:hAnsi="Times New Roman" w:cs="Times New Roman"/>
-        </w:rPr>
-        <w:fldChar w:fldCharType="end"/>
-      </w:r>
-      <w:r>
-        <w:rPr>
-          <w:rFonts w:ascii="Times New Roman" w:hAnsi="Times New Roman" w:cs="Times New Roman"/>
-        </w:rPr>
-        <w:t xml:space="preserve"> Solicitud de notificación hacia la aplicación Móvil de autenticación</w:t>
-      </w:r>
-      <w:bookmarkEnd w:id="15"/>
-    </w:p>
-    <w:p>
-      <w:pPr>
-        <w:keepNext/>
-        <w:spacing w:line="360" w:lineRule="auto"/>
-        <w:jc w:val="center"/>
-        <w:rPr>
-          <w:rFonts w:ascii="Times New Roman" w:hAnsi="Times New Roman" w:cs="Times New Roman"/>
-        </w:rPr>
-      </w:pPr>
-      <w:r>
-        <w:rPr>
-          <w:rFonts w:ascii="Times New Roman" w:hAnsi="Times New Roman" w:cs="Times New Roman"/>
-          <w:noProof/>
-          <w14:ligatures w14:val="standardContextual"/>
-        </w:rPr>
-        <w:lastRenderedPageBreak/>
-        <w:drawing>
-          <wp:inline distT="0" distB="0" distL="0" distR="0" wp14:anchorId="1FF635E2" wp14:editId="298E496F">
-            <wp:extent cx="4557170" cy="4041648"/>
-            <wp:effectExtent l="0" t="0" r="0" b="0"/>
-            <wp:docPr id="1552717998" name="Imagen 1" descr="Interfaz de usuario gráfica, Aplicación&#10;&#10;Descripción generada automáticamente"/>
-            <wp:cNvGraphicFramePr>
-              <a:graphicFrameLocks xmlns:a="http://schemas.openxmlformats.org/drawingml/2006/main" noChangeAspect="1"/>
-            </wp:cNvGraphicFramePr>
-            <a:graphic xmlns:a="http://schemas.openxmlformats.org/drawingml/2006/main">
-              <a:graphicData uri="http://schemas.openxmlformats.org/drawingml/2006/picture">
-                <pic:pic xmlns:pic="http://schemas.openxmlformats.org/drawingml/2006/picture">
-                  <pic:nvPicPr>
-                    <pic:cNvPr id="1552717998" name="Imagen 1" descr="Interfaz de usuario gráfica, Aplicación&#10;&#10;Descripción generada automáticamente"/>
-                    <pic:cNvPicPr/>
-                  </pic:nvPicPr>
-                  <pic:blipFill>
-                    <a:blip r:embed="rId20"/>
-                    <a:stretch>
-                      <a:fillRect/>
-                    </a:stretch>
-                  </pic:blipFill>
-                  <pic:spPr>
-                    <a:xfrm>
-                      <a:off x="0" y="0"/>
-                      <a:ext cx="4560537" cy="4044634"/>
-                    </a:xfrm>
-                    <a:prstGeom prst="rect">
-                      <a:avLst/>
-                    </a:prstGeom>
-                  </pic:spPr>
-                </pic:pic>
-              </a:graphicData>
-            </a:graphic>
-          </wp:inline>
-        </w:drawing>
-      </w:r>
-    </w:p>
-    <w:p>
-      <w:pPr>
-        <w:pStyle w:val="Descripcin"/>
-        <w:spacing w:line="360" w:lineRule="auto"/>
-        <w:jc w:val="center"/>
-        <w:rPr>
-          <w:rFonts w:ascii="Times New Roman" w:hAnsi="Times New Roman" w:cs="Times New Roman"/>
-        </w:rPr>
-      </w:pPr>
-      <w:bookmarkStart w:id="16" w:name="_Toc173848204"/>
-      <w:r>
-        <w:rPr>
-          <w:rFonts w:ascii="Times New Roman" w:hAnsi="Times New Roman" w:cs="Times New Roman"/>
-        </w:rPr>
-        <w:t xml:space="preserve">Gráfico </w:t>
-      </w:r>
-      <w:r>
-        <w:rPr>
-          <w:rFonts w:ascii="Times New Roman" w:hAnsi="Times New Roman" w:cs="Times New Roman"/>
-        </w:rPr>
-        <w:fldChar w:fldCharType="begin"/>
-      </w:r>
-      <w:r>
-        <w:rPr>
-          <w:rFonts w:ascii="Times New Roman" w:hAnsi="Times New Roman" w:cs="Times New Roman"/>
-        </w:rPr>
-        <w:instrText xml:space="preserve"> SEQ Gráfico \* ARABIC </w:instrText>
-      </w:r>
-      <w:r>
-        <w:rPr>
-          <w:rFonts w:ascii="Times New Roman" w:hAnsi="Times New Roman" w:cs="Times New Roman"/>
-        </w:rPr>
-        <w:fldChar w:fldCharType="separate"/>
-      </w:r>
-      <w:r>
-        <w:rPr>
-          <w:rFonts w:ascii="Times New Roman" w:hAnsi="Times New Roman" w:cs="Times New Roman"/>
-          <w:noProof/>
-        </w:rPr>
-        <w:t>10</w:t>
-      </w:r>
-      <w:r>
-        <w:rPr>
-          <w:rFonts w:ascii="Times New Roman" w:hAnsi="Times New Roman" w:cs="Times New Roman"/>
-        </w:rPr>
-        <w:fldChar w:fldCharType="end"/>
-      </w:r>
-      <w:r>
-        <w:rPr>
-          <w:rFonts w:ascii="Times New Roman" w:hAnsi="Times New Roman" w:cs="Times New Roman"/>
-        </w:rPr>
-        <w:t xml:space="preserve"> Validación de código pantalla </w:t>
-      </w:r>
-      <w:proofErr w:type="gramStart"/>
-      <w:r>
-        <w:rPr>
-          <w:rFonts w:ascii="Times New Roman" w:hAnsi="Times New Roman" w:cs="Times New Roman"/>
-        </w:rPr>
-        <w:t>app</w:t>
-      </w:r>
-      <w:proofErr w:type="gramEnd"/>
-      <w:r>
-        <w:rPr>
-          <w:rFonts w:ascii="Times New Roman" w:hAnsi="Times New Roman" w:cs="Times New Roman"/>
-        </w:rPr>
-        <w:t xml:space="preserve"> móvil y navegador respectivamente</w:t>
-      </w:r>
-      <w:bookmarkEnd w:id="16"/>
-    </w:p>
-    <w:p>
-      <w:pPr>
-        <w:spacing w:line="360" w:lineRule="auto"/>
-        <w:rPr>
-          <w:rFonts w:ascii="Times New Roman" w:hAnsi="Times New Roman" w:cs="Times New Roman"/>
-        </w:rPr>
-      </w:pPr>
-    </w:p>
-    <w:p>
-      <w:pPr>
-        <w:spacing w:line="360" w:lineRule="auto"/>
-        <w:ind w:left="705"/>
-        <w:rPr>
-          <w:rFonts w:ascii="Times New Roman" w:hAnsi="Times New Roman" w:cs="Times New Roman"/>
-        </w:rPr>
-      </w:pPr>
-      <w:r>
-        <w:rPr>
-          <w:rFonts w:ascii="Times New Roman" w:hAnsi="Times New Roman" w:cs="Times New Roman"/>
-        </w:rPr>
-        <w:t>-  Si todo se ha realizado correctamente se debería mostrar una pantalla en el navegador como la del gráfico 1</w:t>
-      </w:r>
-      <w:r>
-        <w:rPr>
-          <w:rFonts w:ascii="Times New Roman" w:hAnsi="Times New Roman" w:cs="Times New Roman"/>
-        </w:rPr>
-        <w:t>1</w:t>
-      </w:r>
-    </w:p>
-    <w:p>
-      <w:pPr>
-        <w:keepNext/>
-        <w:spacing w:line="360" w:lineRule="auto"/>
-        <w:jc w:val="center"/>
-        <w:rPr>
-          <w:rFonts w:ascii="Times New Roman" w:hAnsi="Times New Roman" w:cs="Times New Roman"/>
-        </w:rPr>
-      </w:pPr>
-      <w:r>
-        <w:rPr>
-          <w:rFonts w:ascii="Times New Roman" w:hAnsi="Times New Roman" w:cs="Times New Roman"/>
-          <w:noProof/>
-          <w14:ligatures w14:val="standardContextual"/>
-        </w:rPr>
-        <w:drawing>
-          <wp:inline distT="0" distB="0" distL="0" distR="0" wp14:anchorId="68E51EEA" wp14:editId="71748783">
-            <wp:extent cx="2944368" cy="2305987"/>
-            <wp:effectExtent l="0" t="0" r="8890" b="0"/>
-            <wp:docPr id="1448021462" name="Imagen 1" descr="Texto&#10;&#10;Descripción generada automáticamente"/>
-            <wp:cNvGraphicFramePr>
-              <a:graphicFrameLocks xmlns:a="http://schemas.openxmlformats.org/drawingml/2006/main" noChangeAspect="1"/>
-            </wp:cNvGraphicFramePr>
-            <a:graphic xmlns:a="http://schemas.openxmlformats.org/drawingml/2006/main">
-              <a:graphicData uri="http://schemas.openxmlformats.org/drawingml/2006/picture">
-                <pic:pic xmlns:pic="http://schemas.openxmlformats.org/drawingml/2006/picture">
-                  <pic:nvPicPr>
-                    <pic:cNvPr id="1448021462" name="Imagen 1" descr="Texto&#10;&#10;Descripción generada automáticamente"/>
-                    <pic:cNvPicPr/>
-                  </pic:nvPicPr>
-                  <pic:blipFill>
-                    <a:blip r:embed="rId21"/>
-                    <a:stretch>
-                      <a:fillRect/>
-                    </a:stretch>
-                  </pic:blipFill>
-                  <pic:spPr>
-                    <a:xfrm>
-                      <a:off x="0" y="0"/>
-                      <a:ext cx="2946590" cy="2307728"/>
-                    </a:xfrm>
-                    <a:prstGeom prst="rect">
-                      <a:avLst/>
-                    </a:prstGeom>
-                  </pic:spPr>
-                </pic:pic>
-              </a:graphicData>
-            </a:graphic>
-          </wp:inline>
-        </w:drawing>
-      </w:r>
-    </w:p>
-    <w:p>
-      <w:pPr>
-        <w:pStyle w:val="Descripcin"/>
-        <w:spacing w:line="360" w:lineRule="auto"/>
-        <w:jc w:val="center"/>
-        <w:rPr>
-          <w:rFonts w:ascii="Times New Roman" w:hAnsi="Times New Roman" w:cs="Times New Roman"/>
-        </w:rPr>
-      </w:pPr>
-      <w:bookmarkStart w:id="17" w:name="_Toc173848205"/>
-      <w:r>
-        <w:rPr>
-          <w:rFonts w:ascii="Times New Roman" w:hAnsi="Times New Roman" w:cs="Times New Roman"/>
-        </w:rPr>
-        <w:t xml:space="preserve">Gráfico </w:t>
-      </w:r>
-      <w:r>
-        <w:rPr>
-          <w:rFonts w:ascii="Times New Roman" w:hAnsi="Times New Roman" w:cs="Times New Roman"/>
-        </w:rPr>
-        <w:fldChar w:fldCharType="begin"/>
-      </w:r>
-      <w:r>
-        <w:rPr>
-          <w:rFonts w:ascii="Times New Roman" w:hAnsi="Times New Roman" w:cs="Times New Roman"/>
-        </w:rPr>
-        <w:instrText xml:space="preserve"> SEQ Gráfico \* ARABIC </w:instrText>
-      </w:r>
-      <w:r>
-        <w:rPr>
-          <w:rFonts w:ascii="Times New Roman" w:hAnsi="Times New Roman" w:cs="Times New Roman"/>
-        </w:rPr>
-        <w:fldChar w:fldCharType="separate"/>
-      </w:r>
-      <w:r>
-        <w:rPr>
-          <w:rFonts w:ascii="Times New Roman" w:hAnsi="Times New Roman" w:cs="Times New Roman"/>
-          <w:noProof/>
-        </w:rPr>
-        <w:t>11</w:t>
-      </w:r>
-      <w:r>
-        <w:rPr>
-          <w:rFonts w:ascii="Times New Roman" w:hAnsi="Times New Roman" w:cs="Times New Roman"/>
-        </w:rPr>
-        <w:fldChar w:fldCharType="end"/>
-      </w:r>
-      <w:r>
-        <w:rPr>
-          <w:rFonts w:ascii="Times New Roman" w:hAnsi="Times New Roman" w:cs="Times New Roman"/>
-        </w:rPr>
-        <w:t xml:space="preserve"> Pantalla de autenticación exitosa</w:t>
-      </w:r>
-      <w:bookmarkEnd w:id="17"/>
-    </w:p>
-    <w:p>
-      <w:pPr>
-        <w:spacing w:line="360" w:lineRule="auto"/>
-        <w:rPr>
-          <w:rFonts w:ascii="Times New Roman" w:hAnsi="Times New Roman" w:cs="Times New Roman"/>
-        </w:rPr>
-      </w:pPr>
-    </w:p>
-    <w:p>
-      <w:pPr>
-        <w:spacing w:line="360" w:lineRule="auto"/>
-        <w:rPr>
-          <w:rFonts w:ascii="Times New Roman" w:hAnsi="Times New Roman" w:cs="Times New Roman"/>
-        </w:rPr>
-      </w:pPr>
-      <w:r>
-        <w:rPr>
-          <w:rFonts w:ascii="Times New Roman" w:hAnsi="Times New Roman" w:cs="Times New Roman"/>
-        </w:rPr>
-        <w:t>2. Monitorear la Ejecución:</w:t>
-      </w:r>
-    </w:p>
-    <w:p>
-      <w:pPr>
-        <w:spacing w:line="360" w:lineRule="auto"/>
-        <w:rPr>
-          <w:rFonts w:ascii="Times New Roman" w:hAnsi="Times New Roman" w:cs="Times New Roman"/>
-        </w:rPr>
-      </w:pPr>
-      <w:r>
-        <w:rPr>
-          <w:rFonts w:ascii="Times New Roman" w:hAnsi="Times New Roman" w:cs="Times New Roman"/>
-        </w:rPr>
-        <w:lastRenderedPageBreak/>
-        <w:t xml:space="preserve">   - Observe la salida en la interfaz para asegurarse de que el proceso se ejecuta sin errores.</w:t>
-      </w:r>
-    </w:p>
-    <w:p>
-      <w:pPr>
-        <w:spacing w:line="360" w:lineRule="auto"/>
-        <w:rPr>
-          <w:rFonts w:ascii="Times New Roman" w:hAnsi="Times New Roman" w:cs="Times New Roman"/>
-        </w:rPr>
-      </w:pPr>
-      <w:r>
-        <w:rPr>
-          <w:rFonts w:ascii="Times New Roman" w:hAnsi="Times New Roman" w:cs="Times New Roman"/>
-        </w:rPr>
-        <w:t xml:space="preserve">   - La aplicación procesará los archivos, enviará los correos y actualizará las hojas de cálculo.</w:t>
-      </w:r>
-    </w:p>
-    <w:p>
-      <w:pPr>
-        <w:spacing w:line="360" w:lineRule="auto"/>
-        <w:rPr>
-          <w:rFonts w:ascii="Times New Roman" w:hAnsi="Times New Roman" w:cs="Times New Roman"/>
-        </w:rPr>
-      </w:pPr>
-    </w:p>
-    <w:p>
-      <w:pPr>
-        <w:spacing w:line="360" w:lineRule="auto"/>
-        <w:rPr>
-          <w:rFonts w:ascii="Times New Roman" w:hAnsi="Times New Roman" w:cs="Times New Roman"/>
-          <w:b/>
-          <w:bCs/>
-        </w:rPr>
-      </w:pPr>
-      <w:r>
-        <w:rPr>
-          <w:rFonts w:ascii="Times New Roman" w:hAnsi="Times New Roman" w:cs="Times New Roman"/>
-          <w:b/>
-          <w:bCs/>
-        </w:rPr>
-        <w:t xml:space="preserve">Paso </w:t>
-      </w:r>
-      <w:r>
-        <w:rPr>
-          <w:rFonts w:ascii="Times New Roman" w:hAnsi="Times New Roman" w:cs="Times New Roman"/>
-          <w:b/>
-          <w:bCs/>
-        </w:rPr>
-        <w:t>4</w:t>
-      </w:r>
-      <w:r>
-        <w:rPr>
-          <w:rFonts w:ascii="Times New Roman" w:hAnsi="Times New Roman" w:cs="Times New Roman"/>
-          <w:b/>
-          <w:bCs/>
-        </w:rPr>
-        <w:t>: Finalizar la Ejecución</w:t>
-      </w:r>
-    </w:p>
-    <w:p>
-      <w:pPr>
-        <w:spacing w:line="360" w:lineRule="auto"/>
-        <w:rPr>
-          <w:rFonts w:ascii="Times New Roman" w:hAnsi="Times New Roman" w:cs="Times New Roman"/>
-        </w:rPr>
-      </w:pPr>
-    </w:p>
-    <w:p>
-      <w:pPr>
-        <w:spacing w:line="360" w:lineRule="auto"/>
-        <w:rPr>
-          <w:rFonts w:ascii="Times New Roman" w:hAnsi="Times New Roman" w:cs="Times New Roman"/>
-        </w:rPr>
-      </w:pPr>
-      <w:r>
-        <w:rPr>
-          <w:rFonts w:ascii="Times New Roman" w:hAnsi="Times New Roman" w:cs="Times New Roman"/>
-        </w:rPr>
-        <w:t>1. Validar Resultados:</w:t>
-      </w:r>
-    </w:p>
-    <w:p>
-      <w:pPr>
-        <w:spacing w:line="360" w:lineRule="auto"/>
-        <w:rPr>
-          <w:rFonts w:ascii="Times New Roman" w:hAnsi="Times New Roman" w:cs="Times New Roman"/>
-        </w:rPr>
-      </w:pPr>
-      <w:r>
-        <w:rPr>
-          <w:rFonts w:ascii="Times New Roman" w:hAnsi="Times New Roman" w:cs="Times New Roman"/>
-        </w:rPr>
-        <w:t xml:space="preserve">   - Revise la salida para confirmar que todos los procesos se completaron correctamente</w:t>
-      </w:r>
-      <w:r>
-        <w:rPr>
-          <w:rFonts w:ascii="Times New Roman" w:hAnsi="Times New Roman" w:cs="Times New Roman"/>
-        </w:rPr>
-        <w:t>, la interfaz mostrará un informe de los correos enviados en tiempo de ejecución</w:t>
-      </w:r>
-      <w:r>
-        <w:rPr>
-          <w:rFonts w:ascii="Times New Roman" w:hAnsi="Times New Roman" w:cs="Times New Roman"/>
-        </w:rPr>
-        <w:t>.</w:t>
-      </w:r>
-    </w:p>
-    <w:p>
-      <w:pPr>
-        <w:spacing w:line="360" w:lineRule="auto"/>
-        <w:rPr>
-          <w:rFonts w:ascii="Times New Roman" w:hAnsi="Times New Roman" w:cs="Times New Roman"/>
-        </w:rPr>
-      </w:pPr>
-    </w:p>
-    <w:p>
-      <w:pPr>
-        <w:spacing w:line="360" w:lineRule="auto"/>
-        <w:rPr>
-          <w:rFonts w:ascii="Times New Roman" w:hAnsi="Times New Roman" w:cs="Times New Roman"/>
-        </w:rPr>
-      </w:pPr>
-      <w:r>
-        <w:rPr>
-          <w:rFonts w:ascii="Times New Roman" w:hAnsi="Times New Roman" w:cs="Times New Roman"/>
-        </w:rPr>
-        <w:t>2. Terminar la Aplicación:</w:t>
-      </w:r>
-    </w:p>
-    <w:p>
-      <w:pPr>
-        <w:spacing w:line="360" w:lineRule="auto"/>
-        <w:rPr>
-          <w:rFonts w:ascii="Times New Roman" w:hAnsi="Times New Roman" w:cs="Times New Roman"/>
-        </w:rPr>
-      </w:pPr>
-      <w:r>
-        <w:rPr>
-          <w:rFonts w:ascii="Times New Roman" w:hAnsi="Times New Roman" w:cs="Times New Roman"/>
-        </w:rPr>
-        <w:t xml:space="preserve">   - Cuando vea el mensaje "Finalizando la ejecución de tareas" en la salida, presione el botón "Terminar" para cerrar la aplicación de manera segura</w:t>
-      </w:r>
-      <w:r>
-        <w:rPr>
-          <w:rFonts w:ascii="Times New Roman" w:hAnsi="Times New Roman" w:cs="Times New Roman"/>
-        </w:rPr>
-        <w:t xml:space="preserve"> como se muestra en el gráfico 12.</w:t>
-      </w:r>
-    </w:p>
-    <w:p>
-      <w:pPr>
-        <w:keepNext/>
-        <w:spacing w:line="360" w:lineRule="auto"/>
-        <w:jc w:val="center"/>
-        <w:rPr>
-          <w:rFonts w:ascii="Times New Roman" w:hAnsi="Times New Roman" w:cs="Times New Roman"/>
-        </w:rPr>
-      </w:pPr>
-      <w:r>
-        <w:rPr>
-          <w:rFonts w:ascii="Times New Roman" w:hAnsi="Times New Roman" w:cs="Times New Roman"/>
-          <w:noProof/>
-          <w14:ligatures w14:val="standardContextual"/>
-        </w:rPr>
         <w:drawing>
           <wp:inline distT="0" distB="0" distL="0" distR="0" wp14:anchorId="388D3805" wp14:editId="1CECAC30">
             <wp:extent cx="3933825" cy="3552825"/>
@@ -4864,7 +3874,7 @@
                     <pic:cNvPicPr/>
                   </pic:nvPicPr>
                   <pic:blipFill>
-                    <a:blip r:embed="rId22"/>
+                    <a:blip r:embed="rId15"/>
                     <a:stretch>
                       <a:fillRect/>
                     </a:stretch>
@@ -4894,7 +3904,7 @@
           <w:rFonts w:ascii="Times New Roman" w:hAnsi="Times New Roman" w:cs="Times New Roman"/>
         </w:rPr>
       </w:pPr>
-      <w:bookmarkStart w:id="18" w:name="_Toc173848206"/>
+      <w:bookmarkStart w:id="12" w:name="_Toc181018717"/>
       <w:r>
         <w:rPr>
           <w:rFonts w:ascii="Times New Roman" w:hAnsi="Times New Roman" w:cs="Times New Roman"/>
@@ -4924,7 +3934,7 @@
           <w:rFonts w:ascii="Times New Roman" w:hAnsi="Times New Roman" w:cs="Times New Roman"/>
           <w:noProof/>
         </w:rPr>
-        <w:t>12</w:t>
+        <w:t>6</w:t>
       </w:r>
       <w:r>
         <w:rPr>
@@ -4938,7 +3948,7 @@
         </w:rPr>
         <w:t xml:space="preserve"> Mensaje final de ejecución de tareas</w:t>
       </w:r>
-      <w:bookmarkEnd w:id="18"/>
+      <w:bookmarkEnd w:id="12"/>
     </w:p>
     <w:p>
       <w:pPr>
@@ -4957,14 +3967,14 @@
           <w:rFonts w:ascii="Times New Roman" w:hAnsi="Times New Roman" w:cs="Times New Roman"/>
         </w:rPr>
       </w:pPr>
-      <w:bookmarkStart w:id="19" w:name="_Toc173848194"/>
+      <w:bookmarkStart w:id="13" w:name="_Toc181018711"/>
       <w:r>
         <w:rPr>
           <w:rFonts w:ascii="Times New Roman" w:hAnsi="Times New Roman" w:cs="Times New Roman"/>
         </w:rPr>
         <w:t>Resolución de Problemas</w:t>
       </w:r>
-      <w:bookmarkEnd w:id="19"/>
+      <w:bookmarkEnd w:id="13"/>
     </w:p>
     <w:p>
       <w:pPr>
@@ -4995,7 +4005,37 @@
         <w:rPr>
           <w:rFonts w:ascii="Times New Roman" w:hAnsi="Times New Roman" w:cs="Times New Roman"/>
         </w:rPr>
-        <w:t xml:space="preserve">  - Si ocurre un error al enviar correos, la aplicación intentará reintentar el envío hasta tres veces.</w:t>
+        <w:t xml:space="preserve">  - Si ocurre un error al enviar correos, </w:t>
+      </w:r>
+      <w:r>
+        <w:rPr>
+          <w:rFonts w:ascii="Times New Roman" w:hAnsi="Times New Roman" w:cs="Times New Roman"/>
+        </w:rPr>
+        <w:t xml:space="preserve">el flujo </w:t>
+      </w:r>
+      <w:r>
+        <w:rPr>
+          <w:rFonts w:ascii="Times New Roman" w:hAnsi="Times New Roman" w:cs="Times New Roman"/>
+        </w:rPr>
+        <w:t>realizará</w:t>
+      </w:r>
+      <w:r>
+        <w:rPr>
+          <w:rFonts w:ascii="Times New Roman" w:hAnsi="Times New Roman" w:cs="Times New Roman"/>
+        </w:rPr>
+        <w:t xml:space="preserve"> un máximo de 3 reintentos, caso contrario</w:t>
+      </w:r>
+      <w:r>
+        <w:rPr>
+          <w:rFonts w:ascii="Times New Roman" w:hAnsi="Times New Roman" w:cs="Times New Roman"/>
+        </w:rPr>
+        <w:t xml:space="preserve"> enviará una notificación por correo del error</w:t>
+      </w:r>
+      <w:r>
+        <w:rPr>
+          <w:rFonts w:ascii="Times New Roman" w:hAnsi="Times New Roman" w:cs="Times New Roman"/>
+        </w:rPr>
+        <w:t>.</w:t>
       </w:r>
     </w:p>
     <w:p>
@@ -5061,26 +4101,92 @@
           <w:rFonts w:ascii="Times New Roman" w:hAnsi="Times New Roman" w:cs="Times New Roman"/>
         </w:rPr>
       </w:pPr>
-      <w:r>
-        <w:rPr>
-          <w:rFonts w:ascii="Times New Roman" w:hAnsi="Times New Roman" w:cs="Times New Roman"/>
-        </w:rPr>
-        <w:t xml:space="preserve">  - La primera vez que se ejecuta la aplicación es necesario presionar el botón de enviar una vez sin proporcionar clave para generar la misma e ingresarla en un segundo envío.</w:t>
-      </w:r>
-    </w:p>
-    <w:p>
-      <w:pPr>
-        <w:spacing w:line="360" w:lineRule="auto"/>
-        <w:rPr>
-          <w:rFonts w:ascii="Times New Roman" w:hAnsi="Times New Roman" w:cs="Times New Roman"/>
-        </w:rPr>
-      </w:pPr>
-      <w:r>
-        <w:rPr>
-          <w:rFonts w:ascii="Times New Roman" w:hAnsi="Times New Roman" w:cs="Times New Roman"/>
-        </w:rPr>
-        <w:t xml:space="preserve">  - Asegúrese de que el dispositivo utilizado para la autenticación de correo está configurado correctamente.</w:t>
-      </w:r>
+    </w:p>
+    <w:p>
+      <w:pPr>
+        <w:spacing w:line="360" w:lineRule="auto"/>
+        <w:rPr>
+          <w:rFonts w:ascii="Times New Roman" w:hAnsi="Times New Roman" w:cs="Times New Roman"/>
+          <w:u w:val="single"/>
+        </w:rPr>
+      </w:pPr>
+      <w:bookmarkStart w:id="14" w:name="_Hlk181019208"/>
+      <w:r>
+        <w:rPr>
+          <w:rFonts w:ascii="Times New Roman" w:hAnsi="Times New Roman" w:cs="Times New Roman"/>
+          <w:b/>
+          <w:bCs/>
+          <w:u w:val="single"/>
+        </w:rPr>
+        <w:t>Nota Importante:</w:t>
+      </w:r>
+    </w:p>
+    <w:p>
+      <w:pPr>
+        <w:spacing w:line="360" w:lineRule="auto"/>
+        <w:ind w:firstLine="708"/>
+        <w:rPr>
+          <w:rFonts w:ascii="Times New Roman" w:hAnsi="Times New Roman" w:cs="Times New Roman"/>
+        </w:rPr>
+      </w:pPr>
+      <w:r>
+        <w:rPr>
+          <w:rFonts w:ascii="Times New Roman" w:hAnsi="Times New Roman" w:cs="Times New Roman"/>
+        </w:rPr>
+        <w:t xml:space="preserve">No es necesario que los usuarios gestionen credenciales adicionales para el envío de correos electrónicos. El proceso de envío se realiza automáticamente desde la cuenta que contiene el flujo de </w:t>
+      </w:r>
+      <w:proofErr w:type="spellStart"/>
+      <w:r>
+        <w:rPr>
+          <w:rFonts w:ascii="Times New Roman" w:hAnsi="Times New Roman" w:cs="Times New Roman"/>
+        </w:rPr>
+        <w:t>Power</w:t>
+      </w:r>
+      <w:proofErr w:type="spellEnd"/>
+      <w:r>
+        <w:rPr>
+          <w:rFonts w:ascii="Times New Roman" w:hAnsi="Times New Roman" w:cs="Times New Roman"/>
+        </w:rPr>
+        <w:t xml:space="preserve"> </w:t>
+      </w:r>
+      <w:proofErr w:type="spellStart"/>
+      <w:r>
+        <w:rPr>
+          <w:rFonts w:ascii="Times New Roman" w:hAnsi="Times New Roman" w:cs="Times New Roman"/>
+        </w:rPr>
+        <w:t>Automate</w:t>
+      </w:r>
+      <w:proofErr w:type="spellEnd"/>
+      <w:r>
+        <w:rPr>
+          <w:rFonts w:ascii="Times New Roman" w:hAnsi="Times New Roman" w:cs="Times New Roman"/>
+        </w:rPr>
+        <w:t>, por lo que solo se requiere compartir la carpeta en OneDrive desde donde el flujo valida los archivos JSON de las facturas.</w:t>
+      </w:r>
+    </w:p>
+    <w:p>
+      <w:pPr>
+        <w:spacing w:line="360" w:lineRule="auto"/>
+        <w:rPr>
+          <w:rFonts w:ascii="Times New Roman" w:hAnsi="Times New Roman" w:cs="Times New Roman"/>
+        </w:rPr>
+      </w:pPr>
+    </w:p>
+    <w:p>
+      <w:pPr>
+        <w:spacing w:line="360" w:lineRule="auto"/>
+        <w:ind w:firstLine="708"/>
+        <w:rPr>
+          <w:rFonts w:ascii="Times New Roman" w:hAnsi="Times New Roman" w:cs="Times New Roman"/>
+        </w:rPr>
+      </w:pPr>
+      <w:r>
+        <w:rPr>
+          <w:rFonts w:ascii="Times New Roman" w:hAnsi="Times New Roman" w:cs="Times New Roman"/>
+        </w:rPr>
+        <w:t>En el caso de Smartsheet, la hoja de cálculo que contiene la información necesaria para iniciar la aplicación se comparte directamente con cada usuario autorizado. De esta forma, todos los permisos necesarios están preconfigurados, y los usuarios solo deben asegurarse de tener acceso a la carpeta compartida de OneDrive y a la hoja de Smartsheet correspondiente.</w:t>
+      </w:r>
+      <w:bookmarkEnd w:id="14"/>
     </w:p>
     <w:sectPr>
       <w:pgSz w:w="11906" w:h="16838"/>
@@ -6106,6 +5212,119 @@
     </w:lvl>
   </w:abstractNum>
   <w:abstractNum w:abstractNumId="8" w15:restartNumberingAfterBreak="0">
+    <w:nsid w:val="395D577B"/>
+    <w:multiLevelType w:val="multilevel"/>
+    <w:tmpl w:val="16DA2E6A"/>
+    <w:lvl w:ilvl="0">
+      <w:start w:val="2"/>
+      <w:numFmt w:val="decimal"/>
+      <w:lvlText w:val="%1."/>
+      <w:lvlJc w:val="left"/>
+      <w:pPr>
+        <w:ind w:left="450" w:hanging="450"/>
+      </w:pPr>
+      <w:rPr>
+        <w:rFonts w:hint="default"/>
+      </w:rPr>
+    </w:lvl>
+    <w:lvl w:ilvl="1">
+      <w:start w:val="1"/>
+      <w:numFmt w:val="decimal"/>
+      <w:lvlText w:val="%1.%2."/>
+      <w:lvlJc w:val="left"/>
+      <w:pPr>
+        <w:ind w:left="1080" w:hanging="720"/>
+      </w:pPr>
+      <w:rPr>
+        <w:rFonts w:hint="default"/>
+      </w:rPr>
+    </w:lvl>
+    <w:lvl w:ilvl="2">
+      <w:start w:val="1"/>
+      <w:numFmt w:val="decimal"/>
+      <w:lvlText w:val="%1.%2.%3."/>
+      <w:lvlJc w:val="left"/>
+      <w:pPr>
+        <w:ind w:left="1440" w:hanging="720"/>
+      </w:pPr>
+      <w:rPr>
+        <w:rFonts w:hint="default"/>
+      </w:rPr>
+    </w:lvl>
+    <w:lvl w:ilvl="3">
+      <w:start w:val="1"/>
+      <w:numFmt w:val="decimal"/>
+      <w:lvlText w:val="%1.%2.%3.%4."/>
+      <w:lvlJc w:val="left"/>
+      <w:pPr>
+        <w:ind w:left="2160" w:hanging="1080"/>
+      </w:pPr>
+      <w:rPr>
+        <w:rFonts w:hint="default"/>
+      </w:rPr>
+    </w:lvl>
+    <w:lvl w:ilvl="4">
+      <w:start w:val="1"/>
+      <w:numFmt w:val="decimal"/>
+      <w:lvlText w:val="%1.%2.%3.%4.%5."/>
+      <w:lvlJc w:val="left"/>
+      <w:pPr>
+        <w:ind w:left="2520" w:hanging="1080"/>
+      </w:pPr>
+      <w:rPr>
+        <w:rFonts w:hint="default"/>
+      </w:rPr>
+    </w:lvl>
+    <w:lvl w:ilvl="5">
+      <w:start w:val="1"/>
+      <w:numFmt w:val="decimal"/>
+      <w:lvlText w:val="%1.%2.%3.%4.%5.%6."/>
+      <w:lvlJc w:val="left"/>
+      <w:pPr>
+        <w:ind w:left="3240" w:hanging="1440"/>
+      </w:pPr>
+      <w:rPr>
+        <w:rFonts w:hint="default"/>
+      </w:rPr>
+    </w:lvl>
+    <w:lvl w:ilvl="6">
+      <w:start w:val="1"/>
+      <w:numFmt w:val="decimal"/>
+      <w:lvlText w:val="%1.%2.%3.%4.%5.%6.%7."/>
+      <w:lvlJc w:val="left"/>
+      <w:pPr>
+        <w:ind w:left="3960" w:hanging="1800"/>
+      </w:pPr>
+      <w:rPr>
+        <w:rFonts w:hint="default"/>
+      </w:rPr>
+    </w:lvl>
+    <w:lvl w:ilvl="7">
+      <w:start w:val="1"/>
+      <w:numFmt w:val="decimal"/>
+      <w:lvlText w:val="%1.%2.%3.%4.%5.%6.%7.%8."/>
+      <w:lvlJc w:val="left"/>
+      <w:pPr>
+        <w:ind w:left="4320" w:hanging="1800"/>
+      </w:pPr>
+      <w:rPr>
+        <w:rFonts w:hint="default"/>
+      </w:rPr>
+    </w:lvl>
+    <w:lvl w:ilvl="8">
+      <w:start w:val="1"/>
+      <w:numFmt w:val="decimal"/>
+      <w:lvlText w:val="%1.%2.%3.%4.%5.%6.%7.%8.%9."/>
+      <w:lvlJc w:val="left"/>
+      <w:pPr>
+        <w:ind w:left="5040" w:hanging="2160"/>
+      </w:pPr>
+      <w:rPr>
+        <w:rFonts w:hint="default"/>
+      </w:rPr>
+    </w:lvl>
+  </w:abstractNum>
+  <w:abstractNum w:abstractNumId="9" w15:restartNumberingAfterBreak="0">
     <w:nsid w:val="3B95150E"/>
     <w:multiLevelType w:val="hybridMultilevel"/>
     <w:tmpl w:val="EBD61870"/>
@@ -6218,7 +5437,7 @@
       </w:rPr>
     </w:lvl>
   </w:abstractNum>
-  <w:abstractNum w:abstractNumId="9" w15:restartNumberingAfterBreak="0">
+  <w:abstractNum w:abstractNumId="10" w15:restartNumberingAfterBreak="0">
     <w:nsid w:val="3E6B5FAB"/>
     <w:multiLevelType w:val="multilevel"/>
     <w:tmpl w:val="3648D55C"/>
@@ -6339,7 +5558,7 @@
       </w:rPr>
     </w:lvl>
   </w:abstractNum>
-  <w:abstractNum w:abstractNumId="10" w15:restartNumberingAfterBreak="0">
+  <w:abstractNum w:abstractNumId="11" w15:restartNumberingAfterBreak="0">
     <w:nsid w:val="3FC777B5"/>
     <w:multiLevelType w:val="hybridMultilevel"/>
     <w:tmpl w:val="7A56C546"/>
@@ -6452,7 +5671,7 @@
       </w:rPr>
     </w:lvl>
   </w:abstractNum>
-  <w:abstractNum w:abstractNumId="11" w15:restartNumberingAfterBreak="0">
+  <w:abstractNum w:abstractNumId="12" w15:restartNumberingAfterBreak="0">
     <w:nsid w:val="405C3E73"/>
     <w:multiLevelType w:val="hybridMultilevel"/>
     <w:tmpl w:val="F5D0EA1C"/>
@@ -6565,7 +5784,7 @@
       </w:rPr>
     </w:lvl>
   </w:abstractNum>
-  <w:abstractNum w:abstractNumId="12" w15:restartNumberingAfterBreak="0">
+  <w:abstractNum w:abstractNumId="13" w15:restartNumberingAfterBreak="0">
     <w:nsid w:val="53DA1021"/>
     <w:multiLevelType w:val="hybridMultilevel"/>
     <w:tmpl w:val="389AB7DE"/>
@@ -6678,7 +5897,7 @@
       </w:rPr>
     </w:lvl>
   </w:abstractNum>
-  <w:abstractNum w:abstractNumId="13" w15:restartNumberingAfterBreak="0">
+  <w:abstractNum w:abstractNumId="14" w15:restartNumberingAfterBreak="0">
     <w:nsid w:val="54F325B4"/>
     <w:multiLevelType w:val="hybridMultilevel"/>
     <w:tmpl w:val="8BB05DFA"/>
@@ -6791,7 +6010,120 @@
       </w:rPr>
     </w:lvl>
   </w:abstractNum>
-  <w:abstractNum w:abstractNumId="14" w15:restartNumberingAfterBreak="0">
+  <w:abstractNum w:abstractNumId="15" w15:restartNumberingAfterBreak="0">
+    <w:nsid w:val="55D344BD"/>
+    <w:multiLevelType w:val="hybridMultilevel"/>
+    <w:tmpl w:val="95A8E9F4"/>
+    <w:lvl w:ilvl="0" w:tplc="300A0001">
+      <w:start w:val="1"/>
+      <w:numFmt w:val="bullet"/>
+      <w:lvlText w:val=""/>
+      <w:lvlJc w:val="left"/>
+      <w:pPr>
+        <w:ind w:left="1080" w:hanging="360"/>
+      </w:pPr>
+      <w:rPr>
+        <w:rFonts w:ascii="Symbol" w:hAnsi="Symbol" w:hint="default"/>
+      </w:rPr>
+    </w:lvl>
+    <w:lvl w:ilvl="1" w:tplc="300A0003" w:tentative="1">
+      <w:start w:val="1"/>
+      <w:numFmt w:val="bullet"/>
+      <w:lvlText w:val="o"/>
+      <w:lvlJc w:val="left"/>
+      <w:pPr>
+        <w:ind w:left="1800" w:hanging="360"/>
+      </w:pPr>
+      <w:rPr>
+        <w:rFonts w:ascii="Courier New" w:hAnsi="Courier New" w:cs="Courier New" w:hint="default"/>
+      </w:rPr>
+    </w:lvl>
+    <w:lvl w:ilvl="2" w:tplc="300A0005" w:tentative="1">
+      <w:start w:val="1"/>
+      <w:numFmt w:val="bullet"/>
+      <w:lvlText w:val=""/>
+      <w:lvlJc w:val="left"/>
+      <w:pPr>
+        <w:ind w:left="2520" w:hanging="360"/>
+      </w:pPr>
+      <w:rPr>
+        <w:rFonts w:ascii="Wingdings" w:hAnsi="Wingdings" w:hint="default"/>
+      </w:rPr>
+    </w:lvl>
+    <w:lvl w:ilvl="3" w:tplc="300A0001" w:tentative="1">
+      <w:start w:val="1"/>
+      <w:numFmt w:val="bullet"/>
+      <w:lvlText w:val=""/>
+      <w:lvlJc w:val="left"/>
+      <w:pPr>
+        <w:ind w:left="3240" w:hanging="360"/>
+      </w:pPr>
+      <w:rPr>
+        <w:rFonts w:ascii="Symbol" w:hAnsi="Symbol" w:hint="default"/>
+      </w:rPr>
+    </w:lvl>
+    <w:lvl w:ilvl="4" w:tplc="300A0003" w:tentative="1">
+      <w:start w:val="1"/>
+      <w:numFmt w:val="bullet"/>
+      <w:lvlText w:val="o"/>
+      <w:lvlJc w:val="left"/>
+      <w:pPr>
+        <w:ind w:left="3960" w:hanging="360"/>
+      </w:pPr>
+      <w:rPr>
+        <w:rFonts w:ascii="Courier New" w:hAnsi="Courier New" w:cs="Courier New" w:hint="default"/>
+      </w:rPr>
+    </w:lvl>
+    <w:lvl w:ilvl="5" w:tplc="300A0005" w:tentative="1">
+      <w:start w:val="1"/>
+      <w:numFmt w:val="bullet"/>
+      <w:lvlText w:val=""/>
+      <w:lvlJc w:val="left"/>
+      <w:pPr>
+        <w:ind w:left="4680" w:hanging="360"/>
+      </w:pPr>
+      <w:rPr>
+        <w:rFonts w:ascii="Wingdings" w:hAnsi="Wingdings" w:hint="default"/>
+      </w:rPr>
+    </w:lvl>
+    <w:lvl w:ilvl="6" w:tplc="300A0001" w:tentative="1">
+      <w:start w:val="1"/>
+      <w:numFmt w:val="bullet"/>
+      <w:lvlText w:val=""/>
+      <w:lvlJc w:val="left"/>
+      <w:pPr>
+        <w:ind w:left="5400" w:hanging="360"/>
+      </w:pPr>
+      <w:rPr>
+        <w:rFonts w:ascii="Symbol" w:hAnsi="Symbol" w:hint="default"/>
+      </w:rPr>
+    </w:lvl>
+    <w:lvl w:ilvl="7" w:tplc="300A0003" w:tentative="1">
+      <w:start w:val="1"/>
+      <w:numFmt w:val="bullet"/>
+      <w:lvlText w:val="o"/>
+      <w:lvlJc w:val="left"/>
+      <w:pPr>
+        <w:ind w:left="6120" w:hanging="360"/>
+      </w:pPr>
+      <w:rPr>
+        <w:rFonts w:ascii="Courier New" w:hAnsi="Courier New" w:cs="Courier New" w:hint="default"/>
+      </w:rPr>
+    </w:lvl>
+    <w:lvl w:ilvl="8" w:tplc="300A0005" w:tentative="1">
+      <w:start w:val="1"/>
+      <w:numFmt w:val="bullet"/>
+      <w:lvlText w:val=""/>
+      <w:lvlJc w:val="left"/>
+      <w:pPr>
+        <w:ind w:left="6840" w:hanging="360"/>
+      </w:pPr>
+      <w:rPr>
+        <w:rFonts w:ascii="Wingdings" w:hAnsi="Wingdings" w:hint="default"/>
+      </w:rPr>
+    </w:lvl>
+  </w:abstractNum>
+  <w:abstractNum w:abstractNumId="16" w15:restartNumberingAfterBreak="0">
     <w:nsid w:val="5ABA570A"/>
     <w:multiLevelType w:val="hybridMultilevel"/>
     <w:tmpl w:val="8AC06376"/>
@@ -6904,7 +6236,7 @@
       </w:rPr>
     </w:lvl>
   </w:abstractNum>
-  <w:abstractNum w:abstractNumId="15" w15:restartNumberingAfterBreak="0">
+  <w:abstractNum w:abstractNumId="17" w15:restartNumberingAfterBreak="0">
     <w:nsid w:val="67AA2880"/>
     <w:multiLevelType w:val="hybridMultilevel"/>
     <w:tmpl w:val="7F0EE2F6"/>
@@ -7017,7 +6349,7 @@
       </w:rPr>
     </w:lvl>
   </w:abstractNum>
-  <w:abstractNum w:abstractNumId="16" w15:restartNumberingAfterBreak="0">
+  <w:abstractNum w:abstractNumId="18" w15:restartNumberingAfterBreak="0">
     <w:nsid w:val="78DF4B1A"/>
     <w:multiLevelType w:val="hybridMultilevel"/>
     <w:tmpl w:val="980C76D0"/>
@@ -7107,19 +6439,19 @@
     </w:lvl>
   </w:abstractNum>
   <w:num w:numId="1" w16cid:durableId="589657250">
-    <w:abstractNumId w:val="16"/>
+    <w:abstractNumId w:val="18"/>
   </w:num>
   <w:num w:numId="2" w16cid:durableId="839199801">
+    <w:abstractNumId w:val="10"/>
+  </w:num>
+  <w:num w:numId="3" w16cid:durableId="1968463722">
     <w:abstractNumId w:val="9"/>
   </w:num>
-  <w:num w:numId="3" w16cid:durableId="1968463722">
-    <w:abstractNumId w:val="8"/>
-  </w:num>
   <w:num w:numId="4" w16cid:durableId="1862819077">
-    <w:abstractNumId w:val="11"/>
+    <w:abstractNumId w:val="12"/>
   </w:num>
   <w:num w:numId="5" w16cid:durableId="1793984554">
-    <w:abstractNumId w:val="14"/>
+    <w:abstractNumId w:val="16"/>
   </w:num>
   <w:num w:numId="6" w16cid:durableId="607470687">
     <w:abstractNumId w:val="6"/>
@@ -7134,10 +6466,10 @@
     <w:abstractNumId w:val="1"/>
   </w:num>
   <w:num w:numId="10" w16cid:durableId="1893812950">
-    <w:abstractNumId w:val="10"/>
+    <w:abstractNumId w:val="11"/>
   </w:num>
   <w:num w:numId="11" w16cid:durableId="1921088696">
-    <w:abstractNumId w:val="15"/>
+    <w:abstractNumId w:val="17"/>
   </w:num>
   <w:num w:numId="12" w16cid:durableId="878201768">
     <w:abstractNumId w:val="7"/>
@@ -7149,13 +6481,19 @@
     <w:abstractNumId w:val="0"/>
   </w:num>
   <w:num w:numId="15" w16cid:durableId="1943219285">
-    <w:abstractNumId w:val="13"/>
+    <w:abstractNumId w:val="14"/>
   </w:num>
   <w:num w:numId="16" w16cid:durableId="662466484">
-    <w:abstractNumId w:val="12"/>
+    <w:abstractNumId w:val="13"/>
   </w:num>
   <w:num w:numId="17" w16cid:durableId="1456679094">
     <w:abstractNumId w:val="3"/>
+  </w:num>
+  <w:num w:numId="18" w16cid:durableId="1101224801">
+    <w:abstractNumId w:val="15"/>
+  </w:num>
+  <w:num w:numId="19" w16cid:durableId="1541163662">
+    <w:abstractNumId w:val="8"/>
   </w:num>
 </w:numbering>
 </file>

</xml_diff>